<commit_message>
Corrección de redacción y brecha con ayuda de IA  V2
Version 2:
Cambios. 
se añade titulo del proyecto de 11 palabras : : Ciencia de datos aplicada a la simulación de fabricación de semiconductores
se corrige redacción y se estructura a párrafos por ejes tematicos
</commit_message>
<xml_diff>
--- a/Antecedentes.docx
+++ b/Antecedentes.docx
@@ -5,1011 +5,22 @@
     <w:p>
       <w:pPr>
         <w:pStyle w:val="APA7"/>
+        <w:ind w:firstLine="0"/>
       </w:pPr>
       <w:r>
-        <w:t>Con el pasar de los años, la inteligencia artificial ha evolucionado al punto de presentar diferentes metodologías de aprendizaje automático aplicadas a un sin número de áreas en la vida cotidiana</w:t>
-      </w:r>
-      <w:r>
-        <w:t xml:space="preserve">.  </w:t>
-      </w:r>
-      <w:r>
-        <w:t xml:space="preserve">Al ser esta una tecnología basada en </w:t>
-      </w:r>
-      <w:r>
-        <w:t>patrones</w:t>
-      </w:r>
-      <w:r>
-        <w:t xml:space="preserve"> es capaz de aprender relaciones y tendencias de manera automática, permitiendo integrar técnicas de gran capacidad analítica como el Machine </w:t>
-      </w:r>
-      <w:proofErr w:type="spellStart"/>
-      <w:r>
-        <w:t>Learning</w:t>
-      </w:r>
-      <w:proofErr w:type="spellEnd"/>
-      <w:r>
-        <w:t>, además es posible, entre otras cosas, monitorear y configurar parámetros que colaboren en la detección de acciones que antes eran más difíciles de prevenir</w:t>
-      </w:r>
-      <w:r>
-        <w:t xml:space="preserve"> </w:t>
-      </w:r>
-      <w:sdt>
-        <w:sdtPr>
-          <w:rPr>
-            <w:color w:val="000000"/>
-          </w:rPr>
-          <w:tag w:val="MENDELEY_CITATION_v3_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"/>
-          <w:id w:val="-1408918804"/>
-          <w:placeholder>
-            <w:docPart w:val="DefaultPlaceholder_-1854013440"/>
-          </w:placeholder>
-        </w:sdtPr>
-        <w:sdtContent>
-          <w:r>
-            <w:rPr>
-              <w:color w:val="000000"/>
-            </w:rPr>
-            <w:t>(Alvarado Zabala et al., 2022)</w:t>
-          </w:r>
-        </w:sdtContent>
-      </w:sdt>
-      <w:r>
-        <w:t>.</w:t>
+        <w:t xml:space="preserve">Titulo: Ciencia de datos aplicada a </w:t>
+      </w:r>
+      <w:r>
+        <w:t>la simulación de fabricación de semiconductores.</w:t>
       </w:r>
     </w:p>
     <w:p>
       <w:pPr>
         <w:pStyle w:val="APA7"/>
-      </w:pPr>
-      <w:r>
-        <w:rPr>
-          <w:lang w:val="es-ES"/>
-        </w:rPr>
-        <w:t xml:space="preserve"> De acuerdo con los autores del libro (</w:t>
-      </w:r>
-      <w:r>
-        <w:t xml:space="preserve">DATA MINING </w:t>
-      </w:r>
-      <w:proofErr w:type="spellStart"/>
-      <w:r>
-        <w:t>Practical</w:t>
-      </w:r>
-      <w:proofErr w:type="spellEnd"/>
-      <w:r>
-        <w:t xml:space="preserve"> Machine </w:t>
-      </w:r>
-      <w:proofErr w:type="spellStart"/>
-      <w:r>
-        <w:t>Learning</w:t>
-      </w:r>
-      <w:proofErr w:type="spellEnd"/>
-      <w:r>
-        <w:t xml:space="preserve"> Tools and </w:t>
-      </w:r>
-      <w:proofErr w:type="spellStart"/>
-      <w:r>
-        <w:t>Techniques</w:t>
-      </w:r>
-      <w:proofErr w:type="spellEnd"/>
-      <w:r>
-        <w:t>, 2025) la cantidad almacena en la base de datos del mundo se duplica cada 20 meses</w:t>
-      </w:r>
-      <w:sdt>
-        <w:sdtPr>
-          <w:rPr>
-            <w:color w:val="000000"/>
-          </w:rPr>
-          <w:tag w:val="MENDELEY_CITATION_v3_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"/>
-          <w:id w:val="-315960788"/>
-          <w:placeholder>
-            <w:docPart w:val="DefaultPlaceholder_-1854013440"/>
-          </w:placeholder>
-        </w:sdtPr>
-        <w:sdtContent>
-          <w:r>
-            <w:rPr>
-              <w:color w:val="000000"/>
-            </w:rPr>
-            <w:t>(Witten et al., 2025)</w:t>
-          </w:r>
-        </w:sdtContent>
-      </w:sdt>
-      <w:r>
-        <w:t>.</w:t>
-      </w:r>
-      <w:r>
-        <w:t xml:space="preserve">  Es por eso </w:t>
-      </w:r>
-      <w:r>
-        <w:t>por lo que</w:t>
-      </w:r>
-      <w:r>
-        <w:t xml:space="preserve"> encontrar maneras optimas y eficientes de manejar esta información se ha vuelto no solo una tendencia si no también una necesidad.  Un estudio del análisis del mercado de los semiconductores y su proyección para el 2032 menciona que la creciente dependencia de los componentes electrónicos en aplicaciones industriales contribuye significativamente a la expansión de este mercado, en este mismo análisis los autores de la firma Data Bridge </w:t>
-      </w:r>
-      <w:proofErr w:type="spellStart"/>
-      <w:r>
-        <w:t>Market</w:t>
-      </w:r>
-      <w:proofErr w:type="spellEnd"/>
-      <w:r>
-        <w:t xml:space="preserve"> </w:t>
-      </w:r>
-      <w:proofErr w:type="spellStart"/>
-      <w:r>
-        <w:t>Research</w:t>
-      </w:r>
-      <w:proofErr w:type="spellEnd"/>
-      <w:r>
-        <w:t xml:space="preserve"> detectan una gran área de oportunidad la Integración de la Inteligencia Artificial en Aplicaciones Industriales ya que la IA mejora las capacidades de los sistemas industriales, permitiendo el mantenimiento predictivo, el análisis de datos en tiempo real y una mejor toma de decisiones </w:t>
-      </w:r>
-      <w:sdt>
-        <w:sdtPr>
-          <w:rPr>
-            <w:color w:val="000000"/>
-          </w:rPr>
-          <w:tag w:val="MENDELEY_CITATION_v3_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"/>
-          <w:id w:val="-518381988"/>
-          <w:placeholder>
-            <w:docPart w:val="DefaultPlaceholder_-1854013440"/>
-          </w:placeholder>
-        </w:sdtPr>
-        <w:sdtContent>
-          <w:r>
-            <w:rPr>
-              <w:rFonts w:eastAsia="Times New Roman"/>
-              <w:color w:val="000000"/>
-            </w:rPr>
-            <w:t>(</w:t>
-          </w:r>
-          <w:r>
-            <w:rPr>
-              <w:rFonts w:eastAsia="Times New Roman"/>
-              <w:i/>
-              <w:iCs/>
-              <w:color w:val="000000"/>
-            </w:rPr>
-            <w:t xml:space="preserve">Industrial </w:t>
-          </w:r>
-          <w:proofErr w:type="spellStart"/>
-          <w:r>
-            <w:rPr>
-              <w:rFonts w:eastAsia="Times New Roman"/>
-              <w:i/>
-              <w:iCs/>
-              <w:color w:val="000000"/>
-            </w:rPr>
-            <w:t>Semiconductors</w:t>
-          </w:r>
-          <w:proofErr w:type="spellEnd"/>
-          <w:r>
-            <w:rPr>
-              <w:rFonts w:eastAsia="Times New Roman"/>
-              <w:i/>
-              <w:iCs/>
-              <w:color w:val="000000"/>
-            </w:rPr>
-            <w:t xml:space="preserve"> </w:t>
-          </w:r>
-          <w:proofErr w:type="spellStart"/>
-          <w:r>
-            <w:rPr>
-              <w:rFonts w:eastAsia="Times New Roman"/>
-              <w:i/>
-              <w:iCs/>
-              <w:color w:val="000000"/>
-            </w:rPr>
-            <w:t>Market</w:t>
-          </w:r>
-          <w:proofErr w:type="spellEnd"/>
-          <w:r>
-            <w:rPr>
-              <w:rFonts w:eastAsia="Times New Roman"/>
-              <w:i/>
-              <w:iCs/>
-              <w:color w:val="000000"/>
-            </w:rPr>
-            <w:t xml:space="preserve"> </w:t>
-          </w:r>
-          <w:proofErr w:type="spellStart"/>
-          <w:r>
-            <w:rPr>
-              <w:rFonts w:eastAsia="Times New Roman"/>
-              <w:i/>
-              <w:iCs/>
-              <w:color w:val="000000"/>
-            </w:rPr>
-            <w:t>Size</w:t>
-          </w:r>
-          <w:proofErr w:type="spellEnd"/>
-          <w:r>
-            <w:rPr>
-              <w:rFonts w:eastAsia="Times New Roman"/>
-              <w:i/>
-              <w:iCs/>
-              <w:color w:val="000000"/>
-            </w:rPr>
-            <w:t xml:space="preserve">, Share, and </w:t>
-          </w:r>
-          <w:proofErr w:type="spellStart"/>
-          <w:r>
-            <w:rPr>
-              <w:rFonts w:eastAsia="Times New Roman"/>
-              <w:i/>
-              <w:iCs/>
-              <w:color w:val="000000"/>
-            </w:rPr>
-            <w:t>Trends</w:t>
-          </w:r>
-          <w:proofErr w:type="spellEnd"/>
-          <w:r>
-            <w:rPr>
-              <w:rFonts w:eastAsia="Times New Roman"/>
-              <w:i/>
-              <w:iCs/>
-              <w:color w:val="000000"/>
-            </w:rPr>
-            <w:t xml:space="preserve"> </w:t>
-          </w:r>
-          <w:proofErr w:type="spellStart"/>
-          <w:r>
-            <w:rPr>
-              <w:rFonts w:eastAsia="Times New Roman"/>
-              <w:i/>
-              <w:iCs/>
-              <w:color w:val="000000"/>
-            </w:rPr>
-            <w:t>Analysis</w:t>
-          </w:r>
-          <w:proofErr w:type="spellEnd"/>
-          <w:r>
-            <w:rPr>
-              <w:rFonts w:eastAsia="Times New Roman"/>
-              <w:i/>
-              <w:iCs/>
-              <w:color w:val="000000"/>
-            </w:rPr>
-            <w:t xml:space="preserve"> 2032</w:t>
-          </w:r>
-          <w:r>
-            <w:rPr>
-              <w:rFonts w:eastAsia="Times New Roman"/>
-              <w:color w:val="000000"/>
-            </w:rPr>
-            <w:t xml:space="preserve">, </w:t>
-          </w:r>
-          <w:proofErr w:type="spellStart"/>
-          <w:r>
-            <w:rPr>
-              <w:rFonts w:eastAsia="Times New Roman"/>
-              <w:color w:val="000000"/>
-            </w:rPr>
-            <w:t>n.d</w:t>
-          </w:r>
-          <w:proofErr w:type="spellEnd"/>
-          <w:r>
-            <w:rPr>
-              <w:rFonts w:eastAsia="Times New Roman"/>
-              <w:color w:val="000000"/>
-            </w:rPr>
-            <w:t>.)</w:t>
-          </w:r>
-        </w:sdtContent>
-      </w:sdt>
-      <w:r>
-        <w:t xml:space="preserve">. </w:t>
-      </w:r>
-    </w:p>
-    <w:p>
-      <w:pPr>
-        <w:pStyle w:val="APA7"/>
-      </w:pPr>
-      <w:r>
-        <w:t xml:space="preserve">Algunos hitos importantes del uso de machine </w:t>
-      </w:r>
-      <w:proofErr w:type="spellStart"/>
-      <w:r>
-        <w:t>learning</w:t>
-      </w:r>
-      <w:proofErr w:type="spellEnd"/>
-      <w:r>
-        <w:t xml:space="preserve"> en la industria de semiconductores que van desde redes neuronales profundas hasta </w:t>
-      </w:r>
-      <w:proofErr w:type="spellStart"/>
-      <w:r>
-        <w:t>deep</w:t>
-      </w:r>
-      <w:proofErr w:type="spellEnd"/>
-      <w:r>
-        <w:t xml:space="preserve"> </w:t>
-      </w:r>
-      <w:proofErr w:type="spellStart"/>
-      <w:r>
-        <w:t>md</w:t>
-      </w:r>
-      <w:proofErr w:type="spellEnd"/>
-      <w:r>
-        <w:t xml:space="preserve"> kit</w:t>
-      </w:r>
-      <w:r>
-        <w:t xml:space="preserve"> y su gran contribución al área son descritos en la publicación “</w:t>
-      </w:r>
-      <w:r>
-        <w:t xml:space="preserve">Machine </w:t>
-      </w:r>
-      <w:proofErr w:type="spellStart"/>
-      <w:r>
-        <w:t>learning</w:t>
-      </w:r>
-      <w:proofErr w:type="spellEnd"/>
-      <w:r>
-        <w:t xml:space="preserve"> </w:t>
-      </w:r>
-      <w:proofErr w:type="spellStart"/>
-      <w:r>
-        <w:t>for</w:t>
-      </w:r>
-      <w:proofErr w:type="spellEnd"/>
-      <w:r>
-        <w:t xml:space="preserve"> </w:t>
-      </w:r>
-      <w:proofErr w:type="spellStart"/>
-      <w:r>
-        <w:t>semiconductors</w:t>
-      </w:r>
-      <w:proofErr w:type="spellEnd"/>
-      <w:r>
-        <w:t xml:space="preserve">”  </w:t>
-      </w:r>
-      <w:sdt>
-        <w:sdtPr>
-          <w:rPr>
-            <w:color w:val="000000"/>
-          </w:rPr>
-          <w:tag w:val="MENDELEY_CITATION_v3_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"/>
-          <w:id w:val="-107195753"/>
-          <w:placeholder>
-            <w:docPart w:val="DefaultPlaceholder_-1854013440"/>
-          </w:placeholder>
-        </w:sdtPr>
-        <w:sdtContent>
-          <w:r>
-            <w:rPr>
-              <w:color w:val="000000"/>
-            </w:rPr>
-            <w:t>(Liu et al., 2022)</w:t>
-          </w:r>
-        </w:sdtContent>
-      </w:sdt>
-      <w:r>
-        <w:t>.</w:t>
-      </w:r>
-    </w:p>
-    <w:p>
-      <w:pPr>
-        <w:pStyle w:val="APA7"/>
-      </w:pPr>
-      <w:r>
-        <w:t xml:space="preserve">Es por eso por lo que el uso de alguna de las técnicas de machine </w:t>
-      </w:r>
-      <w:proofErr w:type="spellStart"/>
-      <w:r>
-        <w:t>learning</w:t>
-      </w:r>
-      <w:proofErr w:type="spellEnd"/>
-      <w:r>
-        <w:t xml:space="preserve"> en un área con mucho crecimiento proyectado como el proceso de fabricación de </w:t>
-      </w:r>
-      <w:r>
-        <w:lastRenderedPageBreak/>
-        <w:t>semiconductores en el que es fundamental reducir errores y aumentar su eficiencia se vuelve tangible el realizar un estudio relacionando estas dos grandes áreas.</w:t>
-      </w:r>
-    </w:p>
-    <w:p>
-      <w:pPr>
-        <w:pStyle w:val="APA7"/>
-      </w:pPr>
-    </w:p>
-    <w:p>
-      <w:pPr>
-        <w:pStyle w:val="APA7"/>
-      </w:pPr>
-    </w:p>
-    <w:p>
-      <w:pPr>
-        <w:pStyle w:val="APA7"/>
-      </w:pPr>
-      <w:r>
-        <w:t xml:space="preserve">El poder realizar simulaciones rápidas y confiables en los semiconductores sin invertir grandes cantidades de </w:t>
-      </w:r>
-      <w:r>
-        <w:t>dinero y</w:t>
-      </w:r>
-      <w:r>
-        <w:t xml:space="preserve"> tiempo en un proceso de manufactura puede ser suplido por una simulación confiable como lo muestran los resultados mostrados compartidos por los autores del articulo “</w:t>
-      </w:r>
-      <w:r>
-        <w:t xml:space="preserve">Microsensor MOS de compuerta extendida (EGFET) para detección de </w:t>
-      </w:r>
-      <w:proofErr w:type="spellStart"/>
-      <w:r>
-        <w:t>gaS</w:t>
-      </w:r>
-      <w:proofErr w:type="spellEnd"/>
-      <w:r>
-        <w:t xml:space="preserve"> CH4</w:t>
-      </w:r>
-      <w:r>
-        <w:t xml:space="preserve">” </w:t>
-      </w:r>
-      <w:r>
-        <w:t>(</w:t>
-      </w:r>
-      <w:r>
-        <w:rPr>
-          <w:rFonts w:eastAsia="Times New Roman"/>
-          <w:color w:val="000000"/>
-        </w:rPr>
-        <w:t>Hernández-Domínguez, I.1</w:t>
-      </w:r>
-      <w:r>
-        <w:rPr>
-          <w:rFonts w:eastAsia="Times New Roman"/>
-          <w:color w:val="000000"/>
-        </w:rPr>
-        <w:t>, 2021)</w:t>
-      </w:r>
-      <w:r>
-        <w:t xml:space="preserve">. </w:t>
-      </w:r>
-      <w:r>
-        <w:t xml:space="preserve">O los obtenidos por los autores de </w:t>
-      </w:r>
-      <w:r>
-        <w:t>la publicación “</w:t>
-      </w:r>
-      <w:r>
-        <w:t xml:space="preserve">TCAD </w:t>
-      </w:r>
-      <w:proofErr w:type="spellStart"/>
-      <w:r>
-        <w:t>Modeling</w:t>
-      </w:r>
-      <w:proofErr w:type="spellEnd"/>
-      <w:r>
-        <w:t xml:space="preserve"> </w:t>
-      </w:r>
-      <w:proofErr w:type="spellStart"/>
-      <w:r>
-        <w:t>of</w:t>
-      </w:r>
-      <w:proofErr w:type="spellEnd"/>
-      <w:r>
-        <w:t xml:space="preserve"> </w:t>
-      </w:r>
-      <w:proofErr w:type="spellStart"/>
-      <w:r>
-        <w:t>GaN</w:t>
-      </w:r>
-      <w:proofErr w:type="spellEnd"/>
-      <w:r>
-        <w:t xml:space="preserve"> HEMT Output </w:t>
-      </w:r>
-      <w:proofErr w:type="spellStart"/>
-      <w:r>
-        <w:t>Admittance</w:t>
-      </w:r>
-      <w:proofErr w:type="spellEnd"/>
-      <w:r>
-        <w:t xml:space="preserve"> </w:t>
-      </w:r>
-      <w:proofErr w:type="spellStart"/>
-      <w:r>
-        <w:t>Dispersion</w:t>
-      </w:r>
-      <w:proofErr w:type="spellEnd"/>
-      <w:r>
-        <w:t xml:space="preserve"> </w:t>
-      </w:r>
-      <w:proofErr w:type="spellStart"/>
-      <w:r>
-        <w:t>through</w:t>
-      </w:r>
-      <w:proofErr w:type="spellEnd"/>
-      <w:r>
-        <w:t xml:space="preserve"> </w:t>
-      </w:r>
-      <w:proofErr w:type="spellStart"/>
-      <w:r>
-        <w:t>Trap</w:t>
-      </w:r>
-      <w:proofErr w:type="spellEnd"/>
-      <w:r>
-        <w:t xml:space="preserve"> </w:t>
-      </w:r>
-      <w:proofErr w:type="spellStart"/>
-      <w:r>
-        <w:t>Rate</w:t>
-      </w:r>
-      <w:proofErr w:type="spellEnd"/>
-      <w:r>
-        <w:t xml:space="preserve"> </w:t>
-      </w:r>
-      <w:proofErr w:type="spellStart"/>
-      <w:r>
-        <w:t>Equation</w:t>
-      </w:r>
-      <w:proofErr w:type="spellEnd"/>
-      <w:r>
-        <w:t xml:space="preserve"> </w:t>
-      </w:r>
-      <w:proofErr w:type="spellStart"/>
-      <w:r>
-        <w:t>Green’s</w:t>
-      </w:r>
-      <w:proofErr w:type="spellEnd"/>
-      <w:r>
-        <w:t xml:space="preserve"> </w:t>
-      </w:r>
-      <w:proofErr w:type="spellStart"/>
-      <w:r>
-        <w:t>Functions</w:t>
-      </w:r>
-      <w:proofErr w:type="spellEnd"/>
-      <w:r>
-        <w:t>”</w:t>
-      </w:r>
-      <w:r>
-        <w:t xml:space="preserve"> </w:t>
-      </w:r>
-      <w:sdt>
-        <w:sdtPr>
-          <w:rPr>
-            <w:color w:val="000000"/>
-          </w:rPr>
-          <w:tag w:val="MENDELEY_CITATION_v3_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"/>
-          <w:id w:val="1263958161"/>
-          <w:placeholder>
-            <w:docPart w:val="DefaultPlaceholder_-1854013440"/>
-          </w:placeholder>
-        </w:sdtPr>
-        <w:sdtContent>
-          <w:r>
-            <w:rPr>
-              <w:color w:val="000000"/>
-            </w:rPr>
-            <w:t>(</w:t>
-          </w:r>
-          <w:proofErr w:type="spellStart"/>
-          <w:r>
-            <w:rPr>
-              <w:color w:val="000000"/>
-            </w:rPr>
-            <w:t>Catoggio</w:t>
-          </w:r>
-          <w:proofErr w:type="spellEnd"/>
-          <w:r>
-            <w:rPr>
-              <w:color w:val="000000"/>
-            </w:rPr>
-            <w:t xml:space="preserve"> et al., 2023)</w:t>
-          </w:r>
-        </w:sdtContent>
-      </w:sdt>
-      <w:r>
-        <w:t>. Que en ambos casos hicieron uso de la herramienta TCAD para simular sus modelos matemáticos de dos tipos de semiconductores sin tener que fabricarlos de manera real.</w:t>
-      </w:r>
-    </w:p>
-    <w:p>
-      <w:pPr>
-        <w:pStyle w:val="APA7"/>
-        <w:rPr>
-          <w:lang w:val="es-ES"/>
-        </w:rPr>
-      </w:pPr>
-      <w:r>
-        <w:rPr>
-          <w:lang w:val="es-ES"/>
-        </w:rPr>
-        <w:t xml:space="preserve">El software </w:t>
-      </w:r>
-      <w:proofErr w:type="spellStart"/>
-      <w:r>
-        <w:rPr>
-          <w:lang w:val="es-ES"/>
-        </w:rPr>
-        <w:t>Silvaco</w:t>
-      </w:r>
-      <w:proofErr w:type="spellEnd"/>
-      <w:r>
-        <w:rPr>
-          <w:lang w:val="es-ES"/>
-        </w:rPr>
-        <w:t xml:space="preserve"> </w:t>
-      </w:r>
-      <w:r>
-        <w:rPr>
-          <w:lang w:val="es-ES"/>
-        </w:rPr>
-        <w:t>TCAD simula procesos y dispositivos semiconductores antes y durante su fabricación para optimizar el rendimiento, acelerar el tiempo de comercialización y reducir los costos generales</w:t>
-      </w:r>
-      <w:r>
-        <w:rPr>
-          <w:lang w:val="es-ES"/>
-        </w:rPr>
-        <w:t xml:space="preserve"> </w:t>
-      </w:r>
-      <w:r>
-        <w:rPr>
-          <w:lang w:val="es-ES"/>
-        </w:rPr>
-        <w:t>(</w:t>
-      </w:r>
-      <w:proofErr w:type="spellStart"/>
-      <w:r>
-        <w:t>Silvaco</w:t>
-      </w:r>
-      <w:proofErr w:type="spellEnd"/>
-      <w:r>
-        <w:t xml:space="preserve"> </w:t>
-      </w:r>
-      <w:proofErr w:type="spellStart"/>
-      <w:r>
-        <w:t>Group</w:t>
-      </w:r>
-      <w:proofErr w:type="spellEnd"/>
-      <w:r>
-        <w:t xml:space="preserve">, </w:t>
-      </w:r>
-      <w:proofErr w:type="gramStart"/>
-      <w:r>
-        <w:t xml:space="preserve">Inc. </w:t>
-      </w:r>
-      <w:r>
-        <w:t>,</w:t>
-      </w:r>
-      <w:proofErr w:type="gramEnd"/>
-      <w:r>
-        <w:t xml:space="preserve"> </w:t>
-      </w:r>
-      <w:r>
-        <w:t>2024</w:t>
-      </w:r>
-      <w:r>
-        <w:t>a) (</w:t>
-      </w:r>
-      <w:proofErr w:type="spellStart"/>
-      <w:r>
-        <w:t>Silvaco</w:t>
-      </w:r>
-      <w:proofErr w:type="spellEnd"/>
-      <w:r>
-        <w:t xml:space="preserve"> </w:t>
-      </w:r>
-      <w:proofErr w:type="spellStart"/>
-      <w:r>
-        <w:t>Group</w:t>
-      </w:r>
-      <w:proofErr w:type="spellEnd"/>
-      <w:r>
-        <w:t xml:space="preserve">, </w:t>
-      </w:r>
-      <w:proofErr w:type="gramStart"/>
-      <w:r>
-        <w:t xml:space="preserve">Inc. </w:t>
-      </w:r>
-      <w:r>
-        <w:t>,</w:t>
-      </w:r>
-      <w:proofErr w:type="gramEnd"/>
-      <w:r>
-        <w:t xml:space="preserve"> </w:t>
-      </w:r>
-      <w:r>
-        <w:t>2024</w:t>
-      </w:r>
-      <w:r>
-        <w:t>b)</w:t>
-      </w:r>
-      <w:r>
-        <w:rPr>
-          <w:lang w:val="es-ES"/>
-        </w:rPr>
-        <w:t>.</w:t>
-      </w:r>
-    </w:p>
-    <w:p>
-      <w:pPr>
-        <w:pStyle w:val="APA7"/>
-        <w:rPr>
-          <w:lang w:val="es-ES"/>
-        </w:rPr>
-      </w:pPr>
-      <w:r>
-        <w:rPr>
-          <w:lang w:val="es-ES"/>
-        </w:rPr>
-        <w:t xml:space="preserve">Uno de los principales objetivos del Machine </w:t>
-      </w:r>
-      <w:proofErr w:type="spellStart"/>
-      <w:r>
-        <w:rPr>
-          <w:lang w:val="es-ES"/>
-        </w:rPr>
-        <w:t>learning</w:t>
-      </w:r>
-      <w:proofErr w:type="spellEnd"/>
-      <w:r>
-        <w:rPr>
-          <w:lang w:val="es-ES"/>
-        </w:rPr>
-        <w:t xml:space="preserve"> es el encontrar patrones que correlacionan dos o </w:t>
-      </w:r>
-      <w:proofErr w:type="spellStart"/>
-      <w:r>
-        <w:rPr>
-          <w:lang w:val="es-ES"/>
-        </w:rPr>
-        <w:t>mas</w:t>
-      </w:r>
-      <w:proofErr w:type="spellEnd"/>
-      <w:r>
-        <w:rPr>
-          <w:lang w:val="es-ES"/>
-        </w:rPr>
-        <w:t xml:space="preserve"> variables para predecir su efecto de una sobre otra como y como pueden afectar parámetros claves en los semiconductores tal como su comportamiento de corriente – voltaje </w:t>
-      </w:r>
-      <w:sdt>
-        <w:sdtPr>
-          <w:rPr>
-            <w:color w:val="000000"/>
-            <w:lang w:val="es-ES"/>
-          </w:rPr>
-          <w:tag w:val="MENDELEY_CITATION_v3_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"/>
-          <w:id w:val="-1956401804"/>
-          <w:placeholder>
-            <w:docPart w:val="DefaultPlaceholder_-1854013440"/>
-          </w:placeholder>
-        </w:sdtPr>
-        <w:sdtContent>
-          <w:r>
-            <w:rPr>
-              <w:rFonts w:eastAsia="Times New Roman"/>
-              <w:color w:val="000000"/>
-            </w:rPr>
-            <w:t>(</w:t>
-          </w:r>
-          <w:proofErr w:type="spellStart"/>
-          <w:r>
-            <w:rPr>
-              <w:rFonts w:eastAsia="Times New Roman"/>
-              <w:color w:val="000000"/>
-            </w:rPr>
-            <w:t>Almatrefi</w:t>
-          </w:r>
-          <w:proofErr w:type="spellEnd"/>
-          <w:r>
-            <w:rPr>
-              <w:rFonts w:eastAsia="Times New Roman"/>
-              <w:color w:val="000000"/>
-            </w:rPr>
-            <w:t xml:space="preserve"> &amp; </w:t>
-          </w:r>
-          <w:proofErr w:type="spellStart"/>
-          <w:r>
-            <w:rPr>
-              <w:rFonts w:eastAsia="Times New Roman"/>
-              <w:color w:val="000000"/>
-            </w:rPr>
-            <w:t>Belaïd</w:t>
-          </w:r>
-          <w:proofErr w:type="spellEnd"/>
-          <w:r>
-            <w:rPr>
-              <w:rFonts w:eastAsia="Times New Roman"/>
-              <w:color w:val="000000"/>
-            </w:rPr>
-            <w:t>, 2024)</w:t>
-          </w:r>
-        </w:sdtContent>
-      </w:sdt>
-      <w:r>
-        <w:rPr>
-          <w:lang w:val="es-ES"/>
-        </w:rPr>
-        <w:t xml:space="preserve">.  </w:t>
-      </w:r>
-      <w:sdt>
-        <w:sdtPr>
-          <w:rPr>
-            <w:color w:val="000000"/>
-            <w:lang w:val="es-ES"/>
-          </w:rPr>
-          <w:tag w:val="MENDELEY_CITATION_v3_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"/>
-          <w:id w:val="-1965496850"/>
-          <w:placeholder>
-            <w:docPart w:val="DefaultPlaceholder_-1854013440"/>
-          </w:placeholder>
-        </w:sdtPr>
-        <w:sdtContent>
-          <w:r>
-            <w:rPr>
-              <w:color w:val="000000"/>
-              <w:lang w:val="es-ES"/>
-            </w:rPr>
-            <w:t>(</w:t>
-          </w:r>
-          <w:proofErr w:type="spellStart"/>
-          <w:r>
-            <w:rPr>
-              <w:color w:val="000000"/>
-              <w:lang w:val="es-ES"/>
-            </w:rPr>
-            <w:t>Prasad</w:t>
-          </w:r>
-          <w:proofErr w:type="spellEnd"/>
-          <w:r>
-            <w:rPr>
-              <w:color w:val="000000"/>
-              <w:lang w:val="es-ES"/>
-            </w:rPr>
-            <w:t xml:space="preserve"> et al., 2024)</w:t>
-          </w:r>
-        </w:sdtContent>
-      </w:sdt>
-    </w:p>
-    <w:p>
-      <w:pPr>
-        <w:pStyle w:val="APA7"/>
-        <w:rPr>
-          <w:lang w:val="es-ES"/>
-        </w:rPr>
-      </w:pPr>
-      <w:r>
-        <w:rPr>
-          <w:lang w:val="es-ES"/>
-        </w:rPr>
-        <w:t xml:space="preserve">Existen varias opciones para la simulación relacionada con semiconductores algunas de libre acceso como lo es la plataforma </w:t>
-      </w:r>
-      <w:proofErr w:type="spellStart"/>
-      <w:r>
-        <w:rPr>
-          <w:lang w:val="es-ES"/>
-        </w:rPr>
-        <w:t>NanoHub</w:t>
-      </w:r>
-      <w:proofErr w:type="spellEnd"/>
-      <w:r>
-        <w:rPr>
-          <w:lang w:val="es-ES"/>
-        </w:rPr>
-        <w:t xml:space="preserve"> que permite la </w:t>
-      </w:r>
-      <w:r>
-        <w:rPr>
-          <w:lang w:val="es-ES"/>
-        </w:rPr>
-        <w:t>simulación</w:t>
-      </w:r>
-      <w:r>
-        <w:rPr>
-          <w:lang w:val="es-ES"/>
-        </w:rPr>
-        <w:t xml:space="preserve"> </w:t>
-      </w:r>
-      <w:proofErr w:type="spellStart"/>
-      <w:r>
-        <w:rPr>
-          <w:lang w:val="es-ES"/>
-        </w:rPr>
-        <w:t>de el</w:t>
-      </w:r>
-      <w:proofErr w:type="spellEnd"/>
-      <w:r>
-        <w:rPr>
-          <w:lang w:val="es-ES"/>
-        </w:rPr>
-        <w:t xml:space="preserve"> software </w:t>
-      </w:r>
-      <w:proofErr w:type="spellStart"/>
-      <w:r>
-        <w:rPr>
-          <w:lang w:val="es-ES"/>
-        </w:rPr>
-        <w:t>Silvaco</w:t>
-      </w:r>
-      <w:proofErr w:type="spellEnd"/>
-      <w:r>
-        <w:rPr>
-          <w:lang w:val="es-ES"/>
-        </w:rPr>
-        <w:t xml:space="preserve"> TCAD </w:t>
-      </w:r>
-      <w:sdt>
-        <w:sdtPr>
-          <w:rPr>
-            <w:color w:val="000000"/>
-            <w:lang w:val="es-ES"/>
-          </w:rPr>
-          <w:tag w:val="MENDELEY_CITATION_v3_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"/>
-          <w:id w:val="607778020"/>
-          <w:placeholder>
-            <w:docPart w:val="DefaultPlaceholder_-1854013440"/>
-          </w:placeholder>
-        </w:sdtPr>
-        <w:sdtContent>
-          <w:r>
-            <w:rPr>
-              <w:color w:val="000000"/>
-              <w:lang w:val="es-ES"/>
-            </w:rPr>
-            <w:t>(</w:t>
-          </w:r>
-          <w:proofErr w:type="spellStart"/>
-          <w:r>
-            <w:rPr>
-              <w:color w:val="000000"/>
-              <w:lang w:val="es-ES"/>
-            </w:rPr>
-            <w:t>Nykyruy</w:t>
-          </w:r>
-          <w:proofErr w:type="spellEnd"/>
-          <w:r>
-            <w:rPr>
-              <w:color w:val="000000"/>
-              <w:lang w:val="es-ES"/>
-            </w:rPr>
-            <w:t xml:space="preserve"> et al., 2024)</w:t>
-          </w:r>
-        </w:sdtContent>
-      </w:sdt>
-      <w:r>
-        <w:rPr>
-          <w:lang w:val="es-ES"/>
-        </w:rPr>
-        <w:t>.</w:t>
-      </w:r>
-    </w:p>
-    <w:p>
-      <w:pPr>
-        <w:pStyle w:val="APA7"/>
-        <w:rPr>
-          <w:lang w:val="es-ES"/>
-        </w:rPr>
-      </w:pPr>
-      <w:r>
-        <w:rPr>
-          <w:lang w:val="es-ES"/>
-        </w:rPr>
-        <w:lastRenderedPageBreak/>
-        <w:t xml:space="preserve">Diferente a los autores mencionados que hacen uso de la herramienta TCAD para simular sus modelos matemáticos y/o suposiciones. Éste estudio plantea obtener base de datos de propiedades eléctricas directamente de la simulación de modelos existentes de fabricación de semiconductores como foto transistores sin necesidad de crear un nuevo modelo, variando sus parámetros del proceso para posteriormente encontrar patrones o datos clave mediante técnicas de machine </w:t>
-      </w:r>
-      <w:proofErr w:type="spellStart"/>
-      <w:r>
-        <w:rPr>
-          <w:lang w:val="es-ES"/>
-        </w:rPr>
-        <w:t>learnig</w:t>
-      </w:r>
-      <w:proofErr w:type="spellEnd"/>
-      <w:r>
-        <w:rPr>
-          <w:lang w:val="es-ES"/>
-        </w:rPr>
-        <w:t xml:space="preserve"> y así obtener mejores características eléctricas.</w:t>
-      </w:r>
-    </w:p>
-    <w:p>
-      <w:pPr>
-        <w:pStyle w:val="APA7"/>
-        <w:rPr>
-          <w:lang w:val="es-ES"/>
-        </w:rPr>
-      </w:pPr>
-    </w:p>
-    <w:p>
-      <w:pPr>
-        <w:pStyle w:val="APA7"/>
-        <w:rPr>
-          <w:lang w:val="es-ES"/>
+        <w:ind w:left="0" w:firstLine="0"/>
+        <w:rPr>
+          <w:b/>
+          <w:bCs/>
         </w:rPr>
       </w:pPr>
     </w:p>
@@ -1018,553 +29,16 @@
         <w:pStyle w:val="APA7"/>
         <w:ind w:left="0" w:firstLine="0"/>
         <w:rPr>
-          <w:lang w:val="es-ES"/>
+          <w:b/>
+          <w:bCs/>
         </w:rPr>
       </w:pPr>
       <w:r>
         <w:rPr>
-          <w:lang w:val="es-ES"/>
-        </w:rPr>
-        <w:t>Referencias</w:t>
-      </w:r>
-    </w:p>
-    <w:sdt>
-      <w:sdtPr>
-        <w:rPr>
-          <w:color w:val="000000"/>
-        </w:rPr>
-        <w:tag w:val="MENDELEY_BIBLIOGRAPHY"/>
-        <w:id w:val="1538931762"/>
-        <w:placeholder>
-          <w:docPart w:val="DefaultPlaceholder_-1854013440"/>
-        </w:placeholder>
-      </w:sdtPr>
-      <w:sdtEndPr>
-        <w:rPr>
-          <w:rFonts w:ascii="Arial" w:hAnsi="Arial"/>
-        </w:rPr>
-      </w:sdtEndPr>
-      <w:sdtContent>
-        <w:p>
-          <w:pPr>
-            <w:autoSpaceDE w:val="0"/>
-            <w:autoSpaceDN w:val="0"/>
-            <w:ind w:hanging="480"/>
-            <w:divId w:val="1911423011"/>
-            <w:rPr>
-              <w:rFonts w:eastAsia="Times New Roman"/>
-              <w:kern w:val="0"/>
-              <w:sz w:val="24"/>
-              <w:szCs w:val="24"/>
-              <w:lang w:val="en-US"/>
-              <w14:ligatures w14:val="none"/>
-            </w:rPr>
-          </w:pPr>
-          <w:proofErr w:type="spellStart"/>
-          <w:r>
-            <w:rPr>
-              <w:rFonts w:eastAsia="Times New Roman"/>
-            </w:rPr>
-            <w:t>Almatrefi</w:t>
-          </w:r>
-          <w:proofErr w:type="spellEnd"/>
-          <w:r>
-            <w:rPr>
-              <w:rFonts w:eastAsia="Times New Roman"/>
-            </w:rPr>
-            <w:t xml:space="preserve">, M. &amp; </w:t>
-          </w:r>
-          <w:proofErr w:type="spellStart"/>
-          <w:r>
-            <w:rPr>
-              <w:rFonts w:eastAsia="Times New Roman"/>
-            </w:rPr>
-            <w:t>Belaïd</w:t>
-          </w:r>
-          <w:proofErr w:type="spellEnd"/>
-          <w:r>
-            <w:rPr>
-              <w:rFonts w:eastAsia="Times New Roman"/>
-            </w:rPr>
-            <w:t xml:space="preserve">, M. A. (2024). </w:t>
-          </w:r>
-          <w:r>
-            <w:rPr>
-              <w:rFonts w:eastAsia="Times New Roman"/>
-              <w:lang w:val="en-US"/>
-            </w:rPr>
-            <w:t xml:space="preserve">Numerical and experimental investigation of temperature dependence vs. mobility degradation on I–V characteristics in N-LDMOS structure. </w:t>
-          </w:r>
-          <w:r>
-            <w:rPr>
-              <w:rFonts w:eastAsia="Times New Roman"/>
-              <w:i/>
-              <w:iCs/>
-              <w:lang w:val="en-US"/>
-            </w:rPr>
-            <w:t>Case Studies in Thermal Engineering</w:t>
-          </w:r>
-          <w:r>
-            <w:rPr>
-              <w:rFonts w:eastAsia="Times New Roman"/>
-              <w:lang w:val="en-US"/>
-            </w:rPr>
-            <w:t xml:space="preserve">, </w:t>
-          </w:r>
-          <w:r>
-            <w:rPr>
-              <w:rFonts w:eastAsia="Times New Roman"/>
-              <w:i/>
-              <w:iCs/>
-              <w:lang w:val="en-US"/>
-            </w:rPr>
-            <w:t>59</w:t>
-          </w:r>
-          <w:r>
-            <w:rPr>
-              <w:rFonts w:eastAsia="Times New Roman"/>
-              <w:lang w:val="en-US"/>
-            </w:rPr>
-            <w:t>, 104515. https://doi.org/10.1016/J.CSITE.2024.104515</w:t>
-          </w:r>
-        </w:p>
-        <w:p>
-          <w:pPr>
-            <w:autoSpaceDE w:val="0"/>
-            <w:autoSpaceDN w:val="0"/>
-            <w:ind w:hanging="480"/>
-            <w:divId w:val="1757944284"/>
-            <w:rPr>
-              <w:rFonts w:eastAsia="Times New Roman"/>
-              <w:lang w:val="en-US"/>
-            </w:rPr>
-          </w:pPr>
-          <w:r>
-            <w:rPr>
-              <w:rFonts w:eastAsia="Times New Roman"/>
-            </w:rPr>
-            <w:t xml:space="preserve">Alvarado Zabala, J., Martillo Alchundia, I. &amp; Guzman Seraquive, G. (2022). Revisión de literatura sobre las técnicas de Machine Learning en la detección de fraudes bancarios. </w:t>
-          </w:r>
-          <w:r>
-            <w:rPr>
-              <w:rFonts w:eastAsia="Times New Roman"/>
-              <w:i/>
-              <w:iCs/>
-              <w:lang w:val="en-US"/>
-            </w:rPr>
-            <w:t>Sapienza: International Journal of Interdisciplinary Studies</w:t>
-          </w:r>
-          <w:r>
-            <w:rPr>
-              <w:rFonts w:eastAsia="Times New Roman"/>
-              <w:lang w:val="en-US"/>
-            </w:rPr>
-            <w:t xml:space="preserve">, </w:t>
-          </w:r>
-          <w:r>
-            <w:rPr>
-              <w:rFonts w:eastAsia="Times New Roman"/>
-              <w:i/>
-              <w:iCs/>
-              <w:lang w:val="en-US"/>
-            </w:rPr>
-            <w:t>3</w:t>
-          </w:r>
-          <w:r>
-            <w:rPr>
-              <w:rFonts w:eastAsia="Times New Roman"/>
-              <w:lang w:val="en-US"/>
-            </w:rPr>
-            <w:t>(1). https://doi.org/10.51798/sijis.v3i1.257</w:t>
-          </w:r>
-        </w:p>
-        <w:p>
-          <w:pPr>
-            <w:autoSpaceDE w:val="0"/>
-            <w:autoSpaceDN w:val="0"/>
-            <w:ind w:hanging="480"/>
-            <w:divId w:val="773936485"/>
-            <w:rPr>
-              <w:rFonts w:eastAsia="Times New Roman"/>
-              <w:lang w:val="en-US"/>
-            </w:rPr>
-          </w:pPr>
-          <w:r>
-            <w:rPr>
-              <w:rFonts w:eastAsia="Times New Roman"/>
-            </w:rPr>
-            <w:t xml:space="preserve">Catoggio, E., Donati Guerrieri, S. &amp; Bonani, F. (2023). </w:t>
-          </w:r>
-          <w:r>
-            <w:rPr>
-              <w:rFonts w:eastAsia="Times New Roman"/>
-              <w:lang w:val="en-US"/>
-            </w:rPr>
-            <w:t xml:space="preserve">TCAD Modeling of GaN HEMT Output Admittance Dispersion through Trap Rate Equation Green’s Functions. </w:t>
-          </w:r>
-          <w:r>
-            <w:rPr>
-              <w:rFonts w:eastAsia="Times New Roman"/>
-              <w:i/>
-              <w:iCs/>
-              <w:lang w:val="en-US"/>
-            </w:rPr>
-            <w:t>Electronics (Switzerland)</w:t>
-          </w:r>
-          <w:r>
-            <w:rPr>
-              <w:rFonts w:eastAsia="Times New Roman"/>
-              <w:lang w:val="en-US"/>
-            </w:rPr>
-            <w:t xml:space="preserve">, </w:t>
-          </w:r>
-          <w:r>
-            <w:rPr>
-              <w:rFonts w:eastAsia="Times New Roman"/>
-              <w:i/>
-              <w:iCs/>
-              <w:lang w:val="en-US"/>
-            </w:rPr>
-            <w:t>12</w:t>
-          </w:r>
-          <w:r>
-            <w:rPr>
-              <w:rFonts w:eastAsia="Times New Roman"/>
-              <w:lang w:val="en-US"/>
-            </w:rPr>
-            <w:t>(11). https://doi.org/10.3390/ELECTRONICS12112457</w:t>
-          </w:r>
-        </w:p>
-        <w:p>
-          <w:pPr>
-            <w:autoSpaceDE w:val="0"/>
-            <w:autoSpaceDN w:val="0"/>
-            <w:ind w:hanging="480"/>
-            <w:divId w:val="1039477537"/>
-            <w:rPr>
-              <w:rFonts w:eastAsia="Times New Roman"/>
-              <w:lang w:val="en-US"/>
-            </w:rPr>
-          </w:pPr>
-          <w:r>
-            <w:rPr>
-              <w:rFonts w:eastAsia="Times New Roman"/>
-              <w:i/>
-              <w:iCs/>
-              <w:lang w:val="en-US"/>
-            </w:rPr>
-            <w:t>Industrial Semiconductors Market Size, Share, and Trends Analysis 2032</w:t>
-          </w:r>
-          <w:r>
-            <w:rPr>
-              <w:rFonts w:eastAsia="Times New Roman"/>
-              <w:lang w:val="en-US"/>
-            </w:rPr>
-            <w:t>. (n.d.). Retrieved October 11, 2025, from https://www.databridgemarketresearch.com/reports/global-industrial-semiconductors-market?gad_source=1&amp;gad_campaignid=22368641472&amp;gbraid=0AAAAA-FVzcNTJqrx8il1u9FBhxZPVdl__&amp;gclid=Cj0KCQjwo63HBhCKARIsAHOHV_W8lme0lirzMQ-0KfVcZ2Az1LgN8WlSUC9BVtJSj7GmWT9-XmnDOa0aAlalEALw_wcB</w:t>
-          </w:r>
-        </w:p>
-        <w:p>
-          <w:pPr>
-            <w:autoSpaceDE w:val="0"/>
-            <w:autoSpaceDN w:val="0"/>
-            <w:ind w:hanging="480"/>
-            <w:divId w:val="257180046"/>
-            <w:rPr>
-              <w:rFonts w:eastAsia="Times New Roman"/>
-              <w:lang w:val="en-US"/>
-            </w:rPr>
-          </w:pPr>
-          <w:r>
-            <w:rPr>
-              <w:rFonts w:eastAsia="Times New Roman"/>
-              <w:lang w:val="en-US"/>
-            </w:rPr>
-            <w:t xml:space="preserve">Liu, D. Y., Xu, L. M., Lin, X. M., Wei, X., Yu, W. J., Wang, Y. &amp; Wei, Z. M. (2022). Machine learning for semiconductors. </w:t>
-          </w:r>
-          <w:r>
-            <w:rPr>
-              <w:rFonts w:eastAsia="Times New Roman"/>
-              <w:i/>
-              <w:iCs/>
-              <w:lang w:val="en-US"/>
-            </w:rPr>
-            <w:t>Chip</w:t>
-          </w:r>
-          <w:r>
-            <w:rPr>
-              <w:rFonts w:eastAsia="Times New Roman"/>
-              <w:lang w:val="en-US"/>
-            </w:rPr>
-            <w:t xml:space="preserve">, </w:t>
-          </w:r>
-          <w:r>
-            <w:rPr>
-              <w:rFonts w:eastAsia="Times New Roman"/>
-              <w:i/>
-              <w:iCs/>
-              <w:lang w:val="en-US"/>
-            </w:rPr>
-            <w:t>1</w:t>
-          </w:r>
-          <w:r>
-            <w:rPr>
-              <w:rFonts w:eastAsia="Times New Roman"/>
-              <w:lang w:val="en-US"/>
-            </w:rPr>
-            <w:t>(4), 100033. https://doi.org/10.1016/J.CHIP.2022.100033</w:t>
-          </w:r>
-        </w:p>
-        <w:p>
-          <w:pPr>
-            <w:autoSpaceDE w:val="0"/>
-            <w:autoSpaceDN w:val="0"/>
-            <w:ind w:hanging="480"/>
-            <w:divId w:val="1785224024"/>
-            <w:rPr>
-              <w:rFonts w:eastAsia="Times New Roman"/>
-              <w:lang w:val="en-US"/>
-            </w:rPr>
-          </w:pPr>
-          <w:r>
-            <w:rPr>
-              <w:rFonts w:eastAsia="Times New Roman"/>
-            </w:rPr>
-            <w:t xml:space="preserve">Nykyruy, L., Yavorskyi, R., Łabuz, M., Salgado-Conrado, L., Álvarez-Macías, C. &amp; Reyes-Durán, B. (2024). </w:t>
-          </w:r>
-          <w:r>
-            <w:rPr>
-              <w:rFonts w:eastAsia="Times New Roman"/>
-              <w:lang w:val="en-US"/>
-            </w:rPr>
-            <w:t xml:space="preserve">A Review of Simulation Tools for Thin-Film Solar Cells. </w:t>
-          </w:r>
-          <w:r>
-            <w:rPr>
-              <w:rFonts w:eastAsia="Times New Roman"/>
-              <w:i/>
-              <w:iCs/>
-              <w:lang w:val="en-US"/>
-            </w:rPr>
-            <w:t>Materials 2024, Vol. 17, Page 5213</w:t>
-          </w:r>
-          <w:r>
-            <w:rPr>
-              <w:rFonts w:eastAsia="Times New Roman"/>
-              <w:lang w:val="en-US"/>
-            </w:rPr>
-            <w:t xml:space="preserve">, </w:t>
-          </w:r>
-          <w:r>
-            <w:rPr>
-              <w:rFonts w:eastAsia="Times New Roman"/>
-              <w:i/>
-              <w:iCs/>
-              <w:lang w:val="en-US"/>
-            </w:rPr>
-            <w:t>17</w:t>
-          </w:r>
-          <w:r>
-            <w:rPr>
-              <w:rFonts w:eastAsia="Times New Roman"/>
-              <w:lang w:val="en-US"/>
-            </w:rPr>
-            <w:t>(21), 5213. https://doi.org/10.3390/MA17215213</w:t>
-          </w:r>
-        </w:p>
-        <w:p>
-          <w:pPr>
-            <w:autoSpaceDE w:val="0"/>
-            <w:autoSpaceDN w:val="0"/>
-            <w:ind w:hanging="480"/>
-            <w:divId w:val="979000881"/>
-            <w:rPr>
-              <w:rFonts w:eastAsia="Times New Roman"/>
-              <w:lang w:val="en-US"/>
-            </w:rPr>
-          </w:pPr>
-          <w:r>
-            <w:rPr>
-              <w:rFonts w:eastAsia="Times New Roman"/>
-              <w:lang w:val="en-US"/>
-            </w:rPr>
-            <w:t xml:space="preserve">Prasad, G. L. V., Kollu, V. N., Sailaja, M., Radhakrishnan, S., Mohan, K. J., Reddy, A. K. &amp; Chandra, G. R. (2024). Analysis of High-Temperature Effects on InAs/ In0.3Al0.7As/ InSb/ In0.3Al0.7As pHEMTs on Accessing RF/Analog performance: A Machine Learning Predictive Modeling. </w:t>
-          </w:r>
-          <w:r>
-            <w:rPr>
-              <w:rFonts w:eastAsia="Times New Roman"/>
-              <w:i/>
-              <w:iCs/>
-              <w:lang w:val="en-US"/>
-            </w:rPr>
-            <w:lastRenderedPageBreak/>
-            <w:t>Transactions on Electrical and Electronic Materials</w:t>
-          </w:r>
-          <w:r>
-            <w:rPr>
-              <w:rFonts w:eastAsia="Times New Roman"/>
-              <w:lang w:val="en-US"/>
-            </w:rPr>
-            <w:t xml:space="preserve">, </w:t>
-          </w:r>
-          <w:r>
-            <w:rPr>
-              <w:rFonts w:eastAsia="Times New Roman"/>
-              <w:i/>
-              <w:iCs/>
-              <w:lang w:val="en-US"/>
-            </w:rPr>
-            <w:t>25</w:t>
-          </w:r>
-          <w:r>
-            <w:rPr>
-              <w:rFonts w:eastAsia="Times New Roman"/>
-              <w:lang w:val="en-US"/>
-            </w:rPr>
-            <w:t>(1), 89–97. https://doi.org/10.1007/S42341-023-00487-Z</w:t>
-          </w:r>
-        </w:p>
-        <w:p>
-          <w:pPr>
-            <w:autoSpaceDE w:val="0"/>
-            <w:autoSpaceDN w:val="0"/>
-            <w:ind w:hanging="480"/>
-            <w:divId w:val="62797646"/>
-            <w:rPr>
-              <w:rFonts w:eastAsia="Times New Roman"/>
-              <w:lang w:val="en-US"/>
-            </w:rPr>
-          </w:pPr>
-          <w:r>
-            <w:rPr>
-              <w:rFonts w:eastAsia="Times New Roman"/>
-              <w:lang w:val="en-US"/>
-            </w:rPr>
-            <w:t xml:space="preserve">Witten, I. H., Frank, E., Hall, M. A. &amp; Pal, C. J. (2016). Data Mining: Practical Machine Learning Tools and Techniques. In </w:t>
-          </w:r>
-          <w:r>
-            <w:rPr>
-              <w:rFonts w:eastAsia="Times New Roman"/>
-              <w:i/>
-              <w:iCs/>
-              <w:lang w:val="en-US"/>
-            </w:rPr>
-            <w:t>Data Mining: Practical Machine Learning Tools and Techniques</w:t>
-          </w:r>
-          <w:r>
-            <w:rPr>
-              <w:rFonts w:eastAsia="Times New Roman"/>
-              <w:lang w:val="en-US"/>
-            </w:rPr>
-            <w:t>. Elsevier Inc.</w:t>
-          </w:r>
-        </w:p>
-        <w:p>
-          <w:pPr>
-            <w:pStyle w:val="APA7"/>
-            <w:ind w:left="0" w:firstLine="0"/>
-          </w:pPr>
-          <w:r>
-            <w:rPr>
-              <w:rFonts w:eastAsia="Times New Roman"/>
-              <w:lang w:val="en-US"/>
-            </w:rPr>
-            <w:t> </w:t>
-          </w:r>
-        </w:p>
-      </w:sdtContent>
-    </w:sdt>
-    <w:p>
-      <w:pPr>
-        <w:pStyle w:val="APA7"/>
-        <w:ind w:firstLine="0"/>
-      </w:pPr>
-      <w:r>
-        <w:t>Hernández-Domínguez, I.1, Salas-Rodríguez, S.1, López-Huerta, F. 1, 2, Martínez-Castillo, J. (2021). </w:t>
-      </w:r>
-      <w:r>
-        <w:rPr>
-          <w:i/>
-          <w:iCs/>
-        </w:rPr>
-        <w:t>Microsensor MOS de compuerta extendida (EGFET) para detección de gaS CH4</w:t>
-      </w:r>
-      <w:r>
-        <w:t>. Www.uv.mx. https://www.uv.mx/veracruz/microna/files/2021/08/ART01-V4N1.pdf</w:t>
-      </w:r>
-    </w:p>
-    <w:p>
-      <w:pPr>
-        <w:pStyle w:val="APA7"/>
-        <w:ind w:firstLine="0"/>
-        <w:rPr>
-          <w:lang w:val="en-US"/>
-        </w:rPr>
-      </w:pPr>
-      <w:r>
-        <w:rPr>
-          <w:lang w:val="en-US"/>
-        </w:rPr>
-        <w:t>Silvaco Group, Inc. (2024a). </w:t>
-      </w:r>
-      <w:r>
-        <w:rPr>
-          <w:i/>
-          <w:iCs/>
-          <w:lang w:val="en-US"/>
-        </w:rPr>
-        <w:t>Applying Artificial Intelligence in Fab Technology Co-Optimization (FTCO</w:t>
-      </w:r>
-      <w:r>
-        <w:rPr>
-          <w:i/>
-          <w:iCs/>
-          <w:vertAlign w:val="superscript"/>
-          <w:lang w:val="en-US"/>
-        </w:rPr>
-        <w:t>TM</w:t>
-      </w:r>
-      <w:r>
-        <w:rPr>
-          <w:i/>
-          <w:iCs/>
-          <w:lang w:val="en-US"/>
-        </w:rPr>
-        <w:t>) (2024)</w:t>
-      </w:r>
-      <w:r>
-        <w:rPr>
-          <w:lang w:val="en-US"/>
-        </w:rPr>
-        <w:t>. Silvaco.com. https://silvaco.com/wp-content/uploads/content/presentations/FTCO_Overview_Final.pdf</w:t>
-      </w:r>
-    </w:p>
-    <w:p>
-      <w:pPr>
-        <w:pStyle w:val="APA7"/>
-        <w:ind w:firstLine="0"/>
-      </w:pPr>
-      <w:r>
-        <w:rPr>
-          <w:lang w:val="en-US"/>
-        </w:rPr>
-        <w:t>Silvaco Group, Inc. (2024b). </w:t>
-      </w:r>
-      <w:r>
-        <w:rPr>
-          <w:i/>
-          <w:iCs/>
-          <w:lang w:val="en-US"/>
-        </w:rPr>
-        <w:t>Enabling Semiconductor Design and AI Through Software Innovation and Automation (2024)</w:t>
-      </w:r>
-      <w:r>
-        <w:rPr>
-          <w:lang w:val="en-US"/>
-        </w:rPr>
-        <w:t xml:space="preserve">. </w:t>
-      </w:r>
-      <w:r>
-        <w:t>Silvaco.com. https://silvaco.com/wp-content/uploads/2024/05/Silvaco_Corporate_Brochure_1H2024.pdf</w:t>
+          <w:b/>
+          <w:bCs/>
+        </w:rPr>
+        <w:t>Panorama Reciente de la Inteligencia Artificial en la Industria</w:t>
       </w:r>
     </w:p>
     <w:p>
@@ -1577,8 +51,1181 @@
       <w:pPr>
         <w:pStyle w:val="APA7"/>
       </w:pPr>
+      <w:r>
+        <w:t xml:space="preserve">En los últimos cinco años, la inteligencia artificial (IA) ha evolucionado presentando metodologías de aprendizaje automático (Machine </w:t>
+      </w:r>
+      <w:proofErr w:type="spellStart"/>
+      <w:r>
+        <w:t>Learning</w:t>
+      </w:r>
+      <w:proofErr w:type="spellEnd"/>
+      <w:r>
+        <w:t>, ML) aplicadas a múltiples áreas. Esta tecnología, basada en patrones, ha demostrado la capacidad de aprender relaciones y tendencias automáticamente. Esto ha permitido integrar técnicas de alta capacidad analítica para monitorear parámetros y detectar acciones que antes eran difíciles de prevenir (Alvarado Zabala et al., 2022).</w:t>
+      </w:r>
     </w:p>
-    <w:p/>
+    <w:p>
+      <w:pPr>
+        <w:pStyle w:val="APA7"/>
+      </w:pPr>
+      <w:r>
+        <w:t xml:space="preserve">Dada la creciente generación de información, encontrar maneras eficientes de manejarla se ha vuelto una necesidad. En este contexto, un análisis reciente del mercado de semiconductores proyectado al 2032 identifica la integración de la IA en aplicaciones industriales como una gran área de oportunidad. Se ha reportado que la IA mejora las capacidades de los sistemas industriales, permitiendo el mantenimiento predictivo, el análisis de datos en tiempo real y una mejor toma de decisiones (Industrial </w:t>
+      </w:r>
+      <w:proofErr w:type="spellStart"/>
+      <w:r>
+        <w:t>Semiconductors</w:t>
+      </w:r>
+      <w:proofErr w:type="spellEnd"/>
+      <w:r>
+        <w:t xml:space="preserve"> </w:t>
+      </w:r>
+      <w:proofErr w:type="spellStart"/>
+      <w:r>
+        <w:t>Market</w:t>
+      </w:r>
+      <w:proofErr w:type="spellEnd"/>
+      <w:r>
+        <w:t xml:space="preserve"> </w:t>
+      </w:r>
+      <w:proofErr w:type="spellStart"/>
+      <w:r>
+        <w:t>Size</w:t>
+      </w:r>
+      <w:proofErr w:type="spellEnd"/>
+      <w:r>
+        <w:t xml:space="preserve">, Share, and </w:t>
+      </w:r>
+      <w:proofErr w:type="spellStart"/>
+      <w:r>
+        <w:t>Trends</w:t>
+      </w:r>
+      <w:proofErr w:type="spellEnd"/>
+      <w:r>
+        <w:t xml:space="preserve"> </w:t>
+      </w:r>
+      <w:proofErr w:type="spellStart"/>
+      <w:r>
+        <w:t>Analysis</w:t>
+      </w:r>
+      <w:proofErr w:type="spellEnd"/>
+      <w:r>
+        <w:t xml:space="preserve"> 2032, </w:t>
+      </w:r>
+      <w:proofErr w:type="spellStart"/>
+      <w:r>
+        <w:t>n.d</w:t>
+      </w:r>
+      <w:proofErr w:type="spellEnd"/>
+      <w:r>
+        <w:t>.).</w:t>
+      </w:r>
+    </w:p>
+    <w:p>
+      <w:pPr>
+        <w:pStyle w:val="APA7"/>
+      </w:pPr>
+    </w:p>
+    <w:p>
+      <w:pPr>
+        <w:pStyle w:val="APA7"/>
+        <w:ind w:left="0" w:firstLine="0"/>
+        <w:rPr>
+          <w:b/>
+          <w:bCs/>
+        </w:rPr>
+      </w:pPr>
+      <w:r>
+        <w:rPr>
+          <w:b/>
+          <w:bCs/>
+        </w:rPr>
+        <w:t xml:space="preserve">Machine </w:t>
+      </w:r>
+      <w:proofErr w:type="spellStart"/>
+      <w:r>
+        <w:rPr>
+          <w:b/>
+          <w:bCs/>
+        </w:rPr>
+        <w:t>Learning</w:t>
+      </w:r>
+      <w:proofErr w:type="spellEnd"/>
+      <w:r>
+        <w:rPr>
+          <w:b/>
+          <w:bCs/>
+        </w:rPr>
+        <w:t xml:space="preserve"> aplicado a Semiconductores</w:t>
+      </w:r>
+    </w:p>
+    <w:p>
+      <w:pPr>
+        <w:pStyle w:val="APA7"/>
+      </w:pPr>
+      <w:r>
+        <w:t xml:space="preserve">La literatura reciente ha consolidado el uso del Machine </w:t>
+      </w:r>
+      <w:proofErr w:type="spellStart"/>
+      <w:r>
+        <w:t>Learning</w:t>
+      </w:r>
+      <w:proofErr w:type="spellEnd"/>
+      <w:r>
+        <w:t xml:space="preserve"> en la industria de semiconductores. Diversos hitos, que van desde redes neuronales profundas hasta "</w:t>
+      </w:r>
+      <w:proofErr w:type="spellStart"/>
+      <w:r>
+        <w:t>deep</w:t>
+      </w:r>
+      <w:proofErr w:type="spellEnd"/>
+      <w:r>
+        <w:t xml:space="preserve"> </w:t>
+      </w:r>
+      <w:proofErr w:type="spellStart"/>
+      <w:r>
+        <w:t>md</w:t>
+      </w:r>
+      <w:proofErr w:type="spellEnd"/>
+      <w:r>
+        <w:t xml:space="preserve"> kit", han sido descritos por su contribución al área (Liu et al., 2022). El objetivo principal del ML en este campo es encontrar patrones que correlacionan variables para predecir su efecto sobre parámetros clave de los </w:t>
+      </w:r>
+      <w:proofErr w:type="gramStart"/>
+      <w:r>
+        <w:t>semiconductores ,</w:t>
+      </w:r>
+      <w:proofErr w:type="gramEnd"/>
+      <w:r>
+        <w:t xml:space="preserve"> tales como el comportamiento de corriente-voltaje (I-V) (</w:t>
+      </w:r>
+      <w:proofErr w:type="spellStart"/>
+      <w:r>
+        <w:t>Almatrefi</w:t>
+      </w:r>
+      <w:proofErr w:type="spellEnd"/>
+      <w:r>
+        <w:t xml:space="preserve"> &amp; </w:t>
+      </w:r>
+      <w:proofErr w:type="spellStart"/>
+      <w:r>
+        <w:t>Belaïd</w:t>
+      </w:r>
+      <w:proofErr w:type="spellEnd"/>
+      <w:r>
+        <w:t>, 2024) y el rendimiento en altas frecuencias o temperaturas (</w:t>
+      </w:r>
+      <w:proofErr w:type="spellStart"/>
+      <w:r>
+        <w:t>Prasad</w:t>
+      </w:r>
+      <w:proofErr w:type="spellEnd"/>
+      <w:r>
+        <w:t xml:space="preserve"> et al., 2024).</w:t>
+      </w:r>
+    </w:p>
+    <w:p>
+      <w:pPr>
+        <w:pStyle w:val="APA7"/>
+      </w:pPr>
+      <w:r>
+        <w:t>Si bien el potencial del ML para optimizar la eficiencia y reducir errores en la fabricación está claramente establecido, la limitación persistente radica en la obtención de grandes volúmenes de datos de alta calidad, necesarios para entrenar modelos de ML robustos sin incurrir en los altos costos de la fabricación física.</w:t>
+      </w:r>
+    </w:p>
+    <w:p>
+      <w:pPr>
+        <w:pStyle w:val="APA7"/>
+        <w:rPr>
+          <w:b/>
+          <w:bCs/>
+        </w:rPr>
+      </w:pPr>
+    </w:p>
+    <w:p>
+      <w:pPr>
+        <w:pStyle w:val="APA7"/>
+        <w:rPr>
+          <w:b/>
+          <w:bCs/>
+        </w:rPr>
+      </w:pPr>
+      <w:proofErr w:type="spellStart"/>
+      <w:r>
+        <w:rPr>
+          <w:b/>
+          <w:bCs/>
+        </w:rPr>
+        <w:t>Simulacion</w:t>
+      </w:r>
+      <w:proofErr w:type="spellEnd"/>
+      <w:r>
+        <w:rPr>
+          <w:b/>
+          <w:bCs/>
+        </w:rPr>
+        <w:t xml:space="preserve"> TCAD con Herramientas de Modelado</w:t>
+      </w:r>
+    </w:p>
+    <w:p>
+      <w:pPr>
+        <w:pStyle w:val="APA7"/>
+      </w:pPr>
+      <w:r>
+        <w:t xml:space="preserve">Para suplir la necesidad de datos sin invertir grandes cantidades de tiempo y dinero en manufactura, la simulación confiable se ha posicionado como una alternativa viable. El software de simulación de procesos y dispositivos, como </w:t>
+      </w:r>
+      <w:proofErr w:type="spellStart"/>
+      <w:r>
+        <w:t>Silvaco</w:t>
+      </w:r>
+      <w:proofErr w:type="spellEnd"/>
+      <w:r>
+        <w:t xml:space="preserve"> TCAD (</w:t>
+      </w:r>
+      <w:proofErr w:type="spellStart"/>
+      <w:r>
+        <w:t>Technology</w:t>
+      </w:r>
+      <w:proofErr w:type="spellEnd"/>
+      <w:r>
+        <w:t xml:space="preserve"> </w:t>
+      </w:r>
+      <w:proofErr w:type="spellStart"/>
+      <w:r>
+        <w:t>Computer-Aided</w:t>
+      </w:r>
+      <w:proofErr w:type="spellEnd"/>
+      <w:r>
+        <w:t xml:space="preserve"> </w:t>
+      </w:r>
+      <w:proofErr w:type="spellStart"/>
+      <w:r>
+        <w:t>Design</w:t>
+      </w:r>
+      <w:proofErr w:type="spellEnd"/>
+      <w:r>
+        <w:t>), es utilizado para optimizar el rendimiento y acelerar el tiempo de comercialización (</w:t>
+      </w:r>
+      <w:proofErr w:type="spellStart"/>
+      <w:r>
+        <w:t>Silvaco</w:t>
+      </w:r>
+      <w:proofErr w:type="spellEnd"/>
+      <w:r>
+        <w:t xml:space="preserve"> </w:t>
+      </w:r>
+      <w:proofErr w:type="spellStart"/>
+      <w:r>
+        <w:t>Group</w:t>
+      </w:r>
+      <w:proofErr w:type="spellEnd"/>
+      <w:r>
+        <w:t xml:space="preserve">, </w:t>
+      </w:r>
+      <w:proofErr w:type="gramStart"/>
+      <w:r>
+        <w:t>Inc. ,</w:t>
+      </w:r>
+      <w:proofErr w:type="gramEnd"/>
+      <w:r>
+        <w:t xml:space="preserve"> 2024a; </w:t>
+      </w:r>
+      <w:proofErr w:type="spellStart"/>
+      <w:r>
+        <w:t>Silvaco</w:t>
+      </w:r>
+      <w:proofErr w:type="spellEnd"/>
+      <w:r>
+        <w:t xml:space="preserve"> </w:t>
+      </w:r>
+      <w:proofErr w:type="spellStart"/>
+      <w:r>
+        <w:t>Group</w:t>
+      </w:r>
+      <w:proofErr w:type="spellEnd"/>
+      <w:r>
+        <w:t xml:space="preserve">, </w:t>
+      </w:r>
+      <w:proofErr w:type="gramStart"/>
+      <w:r>
+        <w:t>Inc. ,</w:t>
+      </w:r>
+      <w:proofErr w:type="gramEnd"/>
+      <w:r>
+        <w:t xml:space="preserve"> 2024b).</w:t>
+      </w:r>
+    </w:p>
+    <w:p>
+      <w:pPr>
+        <w:pStyle w:val="APA7"/>
+      </w:pPr>
+      <w:r>
+        <w:t xml:space="preserve">Estudios recientes han demostrado su efectividad. Por ejemplo, se ha utilizado TCAD para simular modelos matemáticos de microsensores MOS (Hernández-Domínguez, I.1, 2021) y para modelar la dispersión en semiconductores </w:t>
+      </w:r>
+      <w:proofErr w:type="spellStart"/>
+      <w:r>
+        <w:t>GaN</w:t>
+      </w:r>
+      <w:proofErr w:type="spellEnd"/>
+      <w:r>
+        <w:t xml:space="preserve"> HEMT (</w:t>
+      </w:r>
+      <w:proofErr w:type="spellStart"/>
+      <w:r>
+        <w:t>Catoggio</w:t>
+      </w:r>
+      <w:proofErr w:type="spellEnd"/>
+      <w:r>
+        <w:t xml:space="preserve"> et al., 2023). En ambos casos, los autores simularon sus modelos sin necesidad de fabricación real. Además, existen plataformas de acceso libre, como </w:t>
+      </w:r>
+      <w:proofErr w:type="spellStart"/>
+      <w:r>
+        <w:t>NanoHub</w:t>
+      </w:r>
+      <w:proofErr w:type="spellEnd"/>
+      <w:r>
+        <w:t>, que facilitan el uso de estas herramientas de simulación (</w:t>
+      </w:r>
+      <w:proofErr w:type="spellStart"/>
+      <w:r>
+        <w:t>Nykyruy</w:t>
+      </w:r>
+      <w:proofErr w:type="spellEnd"/>
+      <w:r>
+        <w:t xml:space="preserve"> et al., 2024).</w:t>
+      </w:r>
+    </w:p>
+    <w:p>
+      <w:pPr>
+        <w:pStyle w:val="APA7"/>
+      </w:pPr>
+      <w:r>
+        <w:t xml:space="preserve">La revisión de estos estudios muestra que la herramienta TCAD se utiliza predominantemente para simular y validar modelos matemáticos o suposiciones </w:t>
+      </w:r>
+      <w:r>
+        <w:rPr>
+          <w:i/>
+          <w:iCs/>
+        </w:rPr>
+        <w:t>nuevas</w:t>
+      </w:r>
+      <w:r>
+        <w:t xml:space="preserve"> propuestas por los investigadores.</w:t>
+      </w:r>
+    </w:p>
+    <w:p>
+      <w:pPr>
+        <w:pStyle w:val="APA7"/>
+      </w:pPr>
+      <w:r>
+        <w:t xml:space="preserve">De acuerdo con la evidencia reciente (2021-2024), es claro que tanto el ML como la simulación TCAD son herramientas fundamentales y validadas en la industria de semiconductores (Liu et al., 2022; </w:t>
+      </w:r>
+      <w:proofErr w:type="spellStart"/>
+      <w:r>
+        <w:t>Catoggio</w:t>
+      </w:r>
+      <w:proofErr w:type="spellEnd"/>
+      <w:r>
+        <w:t xml:space="preserve"> et al., 2023). Sin embargo, la literatura tiende a utilizarlas de forma separada: el ML para analizar datos (</w:t>
+      </w:r>
+      <w:proofErr w:type="spellStart"/>
+      <w:r>
+        <w:t>Almatrefi</w:t>
+      </w:r>
+      <w:proofErr w:type="spellEnd"/>
+      <w:r>
+        <w:t xml:space="preserve"> &amp; </w:t>
+      </w:r>
+      <w:proofErr w:type="spellStart"/>
+      <w:r>
+        <w:t>Belaïd</w:t>
+      </w:r>
+      <w:proofErr w:type="spellEnd"/>
+      <w:r>
+        <w:t>, 2024) y el TCAD para validar modelos teóricos específicos (Hernández-Domínguez, I.1, 2021).</w:t>
+      </w:r>
+    </w:p>
+    <w:p>
+      <w:pPr>
+        <w:pStyle w:val="APA7"/>
+      </w:pPr>
+      <w:r>
+        <w:t xml:space="preserve">Persiste la brecha en la literatura sobre el uso de la simulación TCAD no para validar un nuevo modelo, sino como una herramienta de </w:t>
+      </w:r>
+      <w:r>
+        <w:rPr>
+          <w:i/>
+          <w:iCs/>
+        </w:rPr>
+        <w:t>generación</w:t>
+      </w:r>
+      <w:r>
+        <w:t xml:space="preserve"> de bases de datos robustas a partir de modelos de fabricación </w:t>
+      </w:r>
+      <w:r>
+        <w:rPr>
+          <w:i/>
+          <w:iCs/>
+        </w:rPr>
+        <w:t>existentes</w:t>
+      </w:r>
+      <w:r>
+        <w:t>.</w:t>
+      </w:r>
+    </w:p>
+    <w:p>
+      <w:pPr>
+        <w:pStyle w:val="APA7"/>
+        <w:rPr>
+          <w:b/>
+          <w:bCs/>
+        </w:rPr>
+      </w:pPr>
+    </w:p>
+    <w:p>
+      <w:pPr>
+        <w:pStyle w:val="APA7"/>
+        <w:rPr>
+          <w:b/>
+          <w:bCs/>
+          <w:lang w:val="es-ES"/>
+        </w:rPr>
+      </w:pPr>
+    </w:p>
+    <w:p>
+      <w:pPr>
+        <w:pStyle w:val="APA7"/>
+        <w:rPr>
+          <w:b/>
+          <w:bCs/>
+          <w:lang w:val="es-ES"/>
+        </w:rPr>
+      </w:pPr>
+    </w:p>
+    <w:p>
+      <w:pPr>
+        <w:pStyle w:val="APA7"/>
+        <w:ind w:left="0" w:firstLine="0"/>
+        <w:rPr>
+          <w:b/>
+          <w:bCs/>
+          <w:lang w:val="es-ES"/>
+        </w:rPr>
+      </w:pPr>
+      <w:r>
+        <w:rPr>
+          <w:b/>
+          <w:bCs/>
+          <w:lang w:val="es-ES"/>
+        </w:rPr>
+        <w:t>Referencias</w:t>
+      </w:r>
+    </w:p>
+    <w:sdt>
+      <w:sdtPr>
+        <w:rPr>
+          <w:rFonts w:ascii="Arial" w:hAnsi="Arial"/>
+          <w:b/>
+          <w:bCs/>
+          <w:color w:val="000000"/>
+        </w:rPr>
+        <w:tag w:val="MENDELEY_BIBLIOGRAPHY"/>
+        <w:id w:val="1538931762"/>
+        <w:placeholder>
+          <w:docPart w:val="DefaultPlaceholder_-1854013440"/>
+        </w:placeholder>
+      </w:sdtPr>
+      <w:sdtEndPr/>
+      <w:sdtContent>
+        <w:p>
+          <w:pPr>
+            <w:autoSpaceDE w:val="0"/>
+            <w:autoSpaceDN w:val="0"/>
+            <w:ind w:hanging="480"/>
+            <w:divId w:val="1911423011"/>
+            <w:rPr>
+              <w:rFonts w:eastAsia="Times New Roman"/>
+              <w:b/>
+              <w:bCs/>
+              <w:kern w:val="0"/>
+              <w:sz w:val="24"/>
+              <w:szCs w:val="24"/>
+              <w:lang w:val="en-US"/>
+              <w14:ligatures w14:val="none"/>
+            </w:rPr>
+          </w:pPr>
+          <w:proofErr w:type="spellStart"/>
+          <w:r>
+            <w:rPr>
+              <w:rFonts w:eastAsia="Times New Roman"/>
+              <w:b/>
+              <w:bCs/>
+            </w:rPr>
+            <w:t>Almatrefi</w:t>
+          </w:r>
+          <w:proofErr w:type="spellEnd"/>
+          <w:r>
+            <w:rPr>
+              <w:rFonts w:eastAsia="Times New Roman"/>
+              <w:b/>
+              <w:bCs/>
+            </w:rPr>
+            <w:t xml:space="preserve">, M. &amp; </w:t>
+          </w:r>
+          <w:proofErr w:type="spellStart"/>
+          <w:r>
+            <w:rPr>
+              <w:rFonts w:eastAsia="Times New Roman"/>
+              <w:b/>
+              <w:bCs/>
+            </w:rPr>
+            <w:t>Belaïd</w:t>
+          </w:r>
+          <w:proofErr w:type="spellEnd"/>
+          <w:r>
+            <w:rPr>
+              <w:rFonts w:eastAsia="Times New Roman"/>
+              <w:b/>
+              <w:bCs/>
+            </w:rPr>
+            <w:t xml:space="preserve">, M. A. (2024). </w:t>
+          </w:r>
+          <w:r>
+            <w:rPr>
+              <w:rFonts w:eastAsia="Times New Roman"/>
+              <w:b/>
+              <w:bCs/>
+              <w:lang w:val="en-US"/>
+            </w:rPr>
+            <w:t xml:space="preserve">Numerical and experimental investigation of temperature dependence vs. mobility degradation on I–V characteristics in N-LDMOS structure. </w:t>
+          </w:r>
+          <w:r>
+            <w:rPr>
+              <w:rFonts w:eastAsia="Times New Roman"/>
+              <w:b/>
+              <w:bCs/>
+              <w:i/>
+              <w:iCs/>
+              <w:lang w:val="en-US"/>
+            </w:rPr>
+            <w:t>Case Studies in Thermal Engineering</w:t>
+          </w:r>
+          <w:r>
+            <w:rPr>
+              <w:rFonts w:eastAsia="Times New Roman"/>
+              <w:b/>
+              <w:bCs/>
+              <w:lang w:val="en-US"/>
+            </w:rPr>
+            <w:t xml:space="preserve">, </w:t>
+          </w:r>
+          <w:r>
+            <w:rPr>
+              <w:rFonts w:eastAsia="Times New Roman"/>
+              <w:b/>
+              <w:bCs/>
+              <w:i/>
+              <w:iCs/>
+              <w:lang w:val="en-US"/>
+            </w:rPr>
+            <w:t>59</w:t>
+          </w:r>
+          <w:r>
+            <w:rPr>
+              <w:rFonts w:eastAsia="Times New Roman"/>
+              <w:b/>
+              <w:bCs/>
+              <w:lang w:val="en-US"/>
+            </w:rPr>
+            <w:t>, 104515. https://doi.org/10.1016/J.CSITE.2024.104515</w:t>
+          </w:r>
+        </w:p>
+        <w:p>
+          <w:pPr>
+            <w:autoSpaceDE w:val="0"/>
+            <w:autoSpaceDN w:val="0"/>
+            <w:ind w:hanging="480"/>
+            <w:divId w:val="1757944284"/>
+            <w:rPr>
+              <w:rFonts w:eastAsia="Times New Roman"/>
+              <w:b/>
+              <w:bCs/>
+              <w:lang w:val="en-US"/>
+            </w:rPr>
+          </w:pPr>
+          <w:r>
+            <w:rPr>
+              <w:rFonts w:eastAsia="Times New Roman"/>
+              <w:b/>
+              <w:bCs/>
+            </w:rPr>
+            <w:t xml:space="preserve">Alvarado Zabala, J., Martillo Alchundia, I. &amp; Guzman Seraquive, G. (2022). Revisión de literatura sobre las técnicas de Machine Learning en la detección de fraudes bancarios. </w:t>
+          </w:r>
+          <w:r>
+            <w:rPr>
+              <w:rFonts w:eastAsia="Times New Roman"/>
+              <w:b/>
+              <w:bCs/>
+              <w:i/>
+              <w:iCs/>
+              <w:lang w:val="en-US"/>
+            </w:rPr>
+            <w:t>Sapienza: International Journal of Interdisciplinary Studies</w:t>
+          </w:r>
+          <w:r>
+            <w:rPr>
+              <w:rFonts w:eastAsia="Times New Roman"/>
+              <w:b/>
+              <w:bCs/>
+              <w:lang w:val="en-US"/>
+            </w:rPr>
+            <w:t xml:space="preserve">, </w:t>
+          </w:r>
+          <w:r>
+            <w:rPr>
+              <w:rFonts w:eastAsia="Times New Roman"/>
+              <w:b/>
+              <w:bCs/>
+              <w:i/>
+              <w:iCs/>
+              <w:lang w:val="en-US"/>
+            </w:rPr>
+            <w:t>3</w:t>
+          </w:r>
+          <w:r>
+            <w:rPr>
+              <w:rFonts w:eastAsia="Times New Roman"/>
+              <w:b/>
+              <w:bCs/>
+              <w:lang w:val="en-US"/>
+            </w:rPr>
+            <w:t>(1). https://doi.org/10.51798/sijis.v3i1.257</w:t>
+          </w:r>
+        </w:p>
+        <w:p>
+          <w:pPr>
+            <w:autoSpaceDE w:val="0"/>
+            <w:autoSpaceDN w:val="0"/>
+            <w:ind w:hanging="480"/>
+            <w:divId w:val="773936485"/>
+            <w:rPr>
+              <w:rFonts w:eastAsia="Times New Roman"/>
+              <w:b/>
+              <w:bCs/>
+              <w:lang w:val="en-US"/>
+            </w:rPr>
+          </w:pPr>
+          <w:r>
+            <w:rPr>
+              <w:rFonts w:eastAsia="Times New Roman"/>
+              <w:b/>
+              <w:bCs/>
+            </w:rPr>
+            <w:t xml:space="preserve">Catoggio, E., Donati Guerrieri, S. &amp; Bonani, F. (2023). </w:t>
+          </w:r>
+          <w:r>
+            <w:rPr>
+              <w:rFonts w:eastAsia="Times New Roman"/>
+              <w:b/>
+              <w:bCs/>
+              <w:lang w:val="en-US"/>
+            </w:rPr>
+            <w:t xml:space="preserve">TCAD Modeling of GaN HEMT Output Admittance Dispersion through Trap Rate Equation Green’s Functions. </w:t>
+          </w:r>
+          <w:r>
+            <w:rPr>
+              <w:rFonts w:eastAsia="Times New Roman"/>
+              <w:b/>
+              <w:bCs/>
+              <w:i/>
+              <w:iCs/>
+              <w:lang w:val="en-US"/>
+            </w:rPr>
+            <w:t>Electronics (Switzerland)</w:t>
+          </w:r>
+          <w:r>
+            <w:rPr>
+              <w:rFonts w:eastAsia="Times New Roman"/>
+              <w:b/>
+              <w:bCs/>
+              <w:lang w:val="en-US"/>
+            </w:rPr>
+            <w:t xml:space="preserve">, </w:t>
+          </w:r>
+          <w:r>
+            <w:rPr>
+              <w:rFonts w:eastAsia="Times New Roman"/>
+              <w:b/>
+              <w:bCs/>
+              <w:i/>
+              <w:iCs/>
+              <w:lang w:val="en-US"/>
+            </w:rPr>
+            <w:t>12</w:t>
+          </w:r>
+          <w:r>
+            <w:rPr>
+              <w:rFonts w:eastAsia="Times New Roman"/>
+              <w:b/>
+              <w:bCs/>
+              <w:lang w:val="en-US"/>
+            </w:rPr>
+            <w:t>(11). https://doi.org/10.3390/ELECTRONICS12112457</w:t>
+          </w:r>
+        </w:p>
+        <w:p>
+          <w:pPr>
+            <w:autoSpaceDE w:val="0"/>
+            <w:autoSpaceDN w:val="0"/>
+            <w:ind w:hanging="480"/>
+            <w:divId w:val="1039477537"/>
+            <w:rPr>
+              <w:rFonts w:eastAsia="Times New Roman"/>
+              <w:b/>
+              <w:bCs/>
+              <w:lang w:val="en-US"/>
+            </w:rPr>
+          </w:pPr>
+          <w:r>
+            <w:rPr>
+              <w:rFonts w:eastAsia="Times New Roman"/>
+              <w:b/>
+              <w:bCs/>
+              <w:i/>
+              <w:iCs/>
+              <w:lang w:val="en-US"/>
+            </w:rPr>
+            <w:t>Industrial Semiconductors Market Size, Share, and Trends Analysis 2032</w:t>
+          </w:r>
+          <w:r>
+            <w:rPr>
+              <w:rFonts w:eastAsia="Times New Roman"/>
+              <w:b/>
+              <w:bCs/>
+              <w:lang w:val="en-US"/>
+            </w:rPr>
+            <w:t>. (n.d.). Retrieved October 11, 2025, from https://www.databridgemarketresearch.com/reports/global-industrial-semiconductors-market?gad_source=1&amp;gad_campaignid=22368641472&amp;gbraid=0AAAAA-FVzcNTJqrx8il1u9FBhxZPVdl__&amp;gclid=Cj0KCQjwo63HBhCKARIsAHOHV_W8lme0lirzMQ-0KfVcZ2Az1LgN8WlSUC9BVtJSj7GmWT9-XmnDOa0aAlalEALw_wcB</w:t>
+          </w:r>
+        </w:p>
+        <w:p>
+          <w:pPr>
+            <w:autoSpaceDE w:val="0"/>
+            <w:autoSpaceDN w:val="0"/>
+            <w:ind w:hanging="480"/>
+            <w:divId w:val="257180046"/>
+            <w:rPr>
+              <w:rFonts w:eastAsia="Times New Roman"/>
+              <w:b/>
+              <w:bCs/>
+              <w:lang w:val="en-US"/>
+            </w:rPr>
+          </w:pPr>
+          <w:r>
+            <w:rPr>
+              <w:rFonts w:eastAsia="Times New Roman"/>
+              <w:b/>
+              <w:bCs/>
+              <w:lang w:val="en-US"/>
+            </w:rPr>
+            <w:t xml:space="preserve">Liu, D. Y., Xu, L. M., Lin, X. M., Wei, X., Yu, W. J., Wang, Y. &amp; Wei, Z. M. (2022). Machine learning for semiconductors. </w:t>
+          </w:r>
+          <w:r>
+            <w:rPr>
+              <w:rFonts w:eastAsia="Times New Roman"/>
+              <w:b/>
+              <w:bCs/>
+              <w:i/>
+              <w:iCs/>
+              <w:lang w:val="en-US"/>
+            </w:rPr>
+            <w:t>Chip</w:t>
+          </w:r>
+          <w:r>
+            <w:rPr>
+              <w:rFonts w:eastAsia="Times New Roman"/>
+              <w:b/>
+              <w:bCs/>
+              <w:lang w:val="en-US"/>
+            </w:rPr>
+            <w:t xml:space="preserve">, </w:t>
+          </w:r>
+          <w:r>
+            <w:rPr>
+              <w:rFonts w:eastAsia="Times New Roman"/>
+              <w:b/>
+              <w:bCs/>
+              <w:i/>
+              <w:iCs/>
+              <w:lang w:val="en-US"/>
+            </w:rPr>
+            <w:t>1</w:t>
+          </w:r>
+          <w:r>
+            <w:rPr>
+              <w:rFonts w:eastAsia="Times New Roman"/>
+              <w:b/>
+              <w:bCs/>
+              <w:lang w:val="en-US"/>
+            </w:rPr>
+            <w:t>(4), 100033. https://doi.org/10.1016/J.CHIP.2022.100033</w:t>
+          </w:r>
+        </w:p>
+        <w:p>
+          <w:pPr>
+            <w:autoSpaceDE w:val="0"/>
+            <w:autoSpaceDN w:val="0"/>
+            <w:ind w:hanging="480"/>
+            <w:divId w:val="1785224024"/>
+            <w:rPr>
+              <w:rFonts w:eastAsia="Times New Roman"/>
+              <w:b/>
+              <w:bCs/>
+              <w:lang w:val="en-US"/>
+            </w:rPr>
+          </w:pPr>
+          <w:r>
+            <w:rPr>
+              <w:rFonts w:eastAsia="Times New Roman"/>
+              <w:b/>
+              <w:bCs/>
+            </w:rPr>
+            <w:t xml:space="preserve">Nykyruy, L., Yavorskyi, R., Łabuz, M., Salgado-Conrado, L., Álvarez-Macías, C. &amp; Reyes-Durán, B. (2024). </w:t>
+          </w:r>
+          <w:r>
+            <w:rPr>
+              <w:rFonts w:eastAsia="Times New Roman"/>
+              <w:b/>
+              <w:bCs/>
+              <w:lang w:val="en-US"/>
+            </w:rPr>
+            <w:t xml:space="preserve">A Review of Simulation Tools for Thin-Film Solar Cells. </w:t>
+          </w:r>
+          <w:r>
+            <w:rPr>
+              <w:rFonts w:eastAsia="Times New Roman"/>
+              <w:b/>
+              <w:bCs/>
+              <w:i/>
+              <w:iCs/>
+              <w:lang w:val="en-US"/>
+            </w:rPr>
+            <w:t>Materials 2024, Vol. 17, Page 5213</w:t>
+          </w:r>
+          <w:r>
+            <w:rPr>
+              <w:rFonts w:eastAsia="Times New Roman"/>
+              <w:b/>
+              <w:bCs/>
+              <w:lang w:val="en-US"/>
+            </w:rPr>
+            <w:t xml:space="preserve">, </w:t>
+          </w:r>
+          <w:r>
+            <w:rPr>
+              <w:rFonts w:eastAsia="Times New Roman"/>
+              <w:b/>
+              <w:bCs/>
+              <w:i/>
+              <w:iCs/>
+              <w:lang w:val="en-US"/>
+            </w:rPr>
+            <w:t>17</w:t>
+          </w:r>
+          <w:r>
+            <w:rPr>
+              <w:rFonts w:eastAsia="Times New Roman"/>
+              <w:b/>
+              <w:bCs/>
+              <w:lang w:val="en-US"/>
+            </w:rPr>
+            <w:t>(21), 5213. https://doi.org/10.3390/MA17215213</w:t>
+          </w:r>
+        </w:p>
+        <w:p>
+          <w:pPr>
+            <w:autoSpaceDE w:val="0"/>
+            <w:autoSpaceDN w:val="0"/>
+            <w:ind w:hanging="480"/>
+            <w:divId w:val="979000881"/>
+            <w:rPr>
+              <w:rFonts w:eastAsia="Times New Roman"/>
+              <w:b/>
+              <w:bCs/>
+              <w:lang w:val="en-US"/>
+            </w:rPr>
+          </w:pPr>
+          <w:r>
+            <w:rPr>
+              <w:rFonts w:eastAsia="Times New Roman"/>
+              <w:b/>
+              <w:bCs/>
+              <w:lang w:val="en-US"/>
+            </w:rPr>
+            <w:t xml:space="preserve">Prasad, G. L. V., Kollu, V. N., Sailaja, M., Radhakrishnan, S., Mohan, K. J., Reddy, A. K. &amp; Chandra, G. R. (2024). Analysis of High-Temperature Effects on InAs/ In0.3Al0.7As/ InSb/ In0.3Al0.7As pHEMTs on Accessing RF/Analog performance: A Machine Learning Predictive Modeling. </w:t>
+          </w:r>
+          <w:r>
+            <w:rPr>
+              <w:rFonts w:eastAsia="Times New Roman"/>
+              <w:b/>
+              <w:bCs/>
+              <w:i/>
+              <w:iCs/>
+              <w:lang w:val="en-US"/>
+            </w:rPr>
+            <w:t>Transactions on Electrical and Electronic Materials</w:t>
+          </w:r>
+          <w:r>
+            <w:rPr>
+              <w:rFonts w:eastAsia="Times New Roman"/>
+              <w:b/>
+              <w:bCs/>
+              <w:lang w:val="en-US"/>
+            </w:rPr>
+            <w:t xml:space="preserve">, </w:t>
+          </w:r>
+          <w:r>
+            <w:rPr>
+              <w:rFonts w:eastAsia="Times New Roman"/>
+              <w:b/>
+              <w:bCs/>
+              <w:i/>
+              <w:iCs/>
+              <w:lang w:val="en-US"/>
+            </w:rPr>
+            <w:t>25</w:t>
+          </w:r>
+          <w:r>
+            <w:rPr>
+              <w:rFonts w:eastAsia="Times New Roman"/>
+              <w:b/>
+              <w:bCs/>
+              <w:lang w:val="en-US"/>
+            </w:rPr>
+            <w:t>(1), 89–97. https://doi.org/10.1007/S42341-023-00487-Z</w:t>
+          </w:r>
+        </w:p>
+        <w:p>
+          <w:pPr>
+            <w:autoSpaceDE w:val="0"/>
+            <w:autoSpaceDN w:val="0"/>
+            <w:ind w:hanging="480"/>
+            <w:divId w:val="62797646"/>
+            <w:rPr>
+              <w:rFonts w:eastAsia="Times New Roman"/>
+              <w:b/>
+              <w:bCs/>
+              <w:lang w:val="en-US"/>
+            </w:rPr>
+          </w:pPr>
+          <w:r>
+            <w:rPr>
+              <w:rFonts w:eastAsia="Times New Roman"/>
+              <w:b/>
+              <w:bCs/>
+              <w:lang w:val="en-US"/>
+            </w:rPr>
+            <w:lastRenderedPageBreak/>
+            <w:t xml:space="preserve">Witten, I. H., Frank, E., Hall, M. A. &amp; Pal, C. J. (2016). Data Mining: Practical Machine Learning Tools and Techniques. In </w:t>
+          </w:r>
+          <w:r>
+            <w:rPr>
+              <w:rFonts w:eastAsia="Times New Roman"/>
+              <w:b/>
+              <w:bCs/>
+              <w:i/>
+              <w:iCs/>
+              <w:lang w:val="en-US"/>
+            </w:rPr>
+            <w:t>Data Mining: Practical Machine Learning Tools and Techniques</w:t>
+          </w:r>
+          <w:r>
+            <w:rPr>
+              <w:rFonts w:eastAsia="Times New Roman"/>
+              <w:b/>
+              <w:bCs/>
+              <w:lang w:val="en-US"/>
+            </w:rPr>
+            <w:t>. Elsevier Inc.</w:t>
+          </w:r>
+        </w:p>
+        <w:p>
+          <w:pPr>
+            <w:pStyle w:val="APA7"/>
+            <w:ind w:left="0" w:firstLine="0"/>
+            <w:rPr>
+              <w:b/>
+              <w:bCs/>
+            </w:rPr>
+          </w:pPr>
+          <w:r>
+            <w:rPr>
+              <w:rFonts w:eastAsia="Times New Roman"/>
+              <w:b/>
+              <w:bCs/>
+              <w:lang w:val="en-US"/>
+            </w:rPr>
+            <w:t> </w:t>
+          </w:r>
+        </w:p>
+      </w:sdtContent>
+    </w:sdt>
+    <w:p>
+      <w:pPr>
+        <w:pStyle w:val="APA7"/>
+        <w:ind w:firstLine="0"/>
+        <w:rPr>
+          <w:b/>
+          <w:bCs/>
+        </w:rPr>
+      </w:pPr>
+      <w:r>
+        <w:rPr>
+          <w:b/>
+          <w:bCs/>
+        </w:rPr>
+        <w:t>Hernández-Domínguez, I.1, Salas-Rodríguez, S.1, López-Huerta, F. 1, 2, Martínez-Castillo, J. (2021). </w:t>
+      </w:r>
+      <w:r>
+        <w:rPr>
+          <w:b/>
+          <w:bCs/>
+          <w:i/>
+          <w:iCs/>
+        </w:rPr>
+        <w:t>Microsensor MOS de compuerta extendida (EGFET) para detección de gaS CH4</w:t>
+      </w:r>
+      <w:r>
+        <w:rPr>
+          <w:b/>
+          <w:bCs/>
+        </w:rPr>
+        <w:t>. Www.uv.mx. https://www.uv.mx/veracruz/microna/files/2021/08/ART01-V4N1.pdf</w:t>
+      </w:r>
+    </w:p>
+    <w:p>
+      <w:pPr>
+        <w:pStyle w:val="APA7"/>
+        <w:ind w:firstLine="0"/>
+        <w:rPr>
+          <w:b/>
+          <w:bCs/>
+          <w:lang w:val="en-US"/>
+        </w:rPr>
+      </w:pPr>
+      <w:r>
+        <w:rPr>
+          <w:b/>
+          <w:bCs/>
+          <w:lang w:val="en-US"/>
+        </w:rPr>
+        <w:t>Silvaco Group, Inc. (2024a). </w:t>
+      </w:r>
+      <w:r>
+        <w:rPr>
+          <w:b/>
+          <w:bCs/>
+          <w:i/>
+          <w:iCs/>
+          <w:lang w:val="en-US"/>
+        </w:rPr>
+        <w:t>Applying Artificial Intelligence in Fab Technology Co-Optimization (FTCO</w:t>
+      </w:r>
+      <w:r>
+        <w:rPr>
+          <w:b/>
+          <w:bCs/>
+          <w:i/>
+          <w:iCs/>
+          <w:vertAlign w:val="superscript"/>
+          <w:lang w:val="en-US"/>
+        </w:rPr>
+        <w:t>TM</w:t>
+      </w:r>
+      <w:r>
+        <w:rPr>
+          <w:b/>
+          <w:bCs/>
+          <w:i/>
+          <w:iCs/>
+          <w:lang w:val="en-US"/>
+        </w:rPr>
+        <w:t>) (2024)</w:t>
+      </w:r>
+      <w:r>
+        <w:rPr>
+          <w:b/>
+          <w:bCs/>
+          <w:lang w:val="en-US"/>
+        </w:rPr>
+        <w:t>. Silvaco.com. https://silvaco.com/wp-content/uploads/content/presentations/FTCO_Overview_Final.pdf</w:t>
+      </w:r>
+    </w:p>
+    <w:p>
+      <w:pPr>
+        <w:pStyle w:val="APA7"/>
+        <w:ind w:firstLine="0"/>
+        <w:rPr>
+          <w:b/>
+          <w:bCs/>
+        </w:rPr>
+      </w:pPr>
+      <w:r>
+        <w:rPr>
+          <w:b/>
+          <w:bCs/>
+          <w:lang w:val="en-US"/>
+        </w:rPr>
+        <w:t>Silvaco Group, Inc. (2024b). </w:t>
+      </w:r>
+      <w:r>
+        <w:rPr>
+          <w:b/>
+          <w:bCs/>
+          <w:i/>
+          <w:iCs/>
+          <w:lang w:val="en-US"/>
+        </w:rPr>
+        <w:t>Enabling Semiconductor Design and AI Through Software Innovation and Automation (2024)</w:t>
+      </w:r>
+      <w:r>
+        <w:rPr>
+          <w:b/>
+          <w:bCs/>
+          <w:lang w:val="en-US"/>
+        </w:rPr>
+        <w:t xml:space="preserve">. </w:t>
+      </w:r>
+      <w:r>
+        <w:rPr>
+          <w:b/>
+          <w:bCs/>
+        </w:rPr>
+        <w:t>Silvaco.com. https://silvaco.com/wp-content/uploads/2024/05/Silvaco_Corporate_Brochure_1H2024.pdf</w:t>
+      </w:r>
+    </w:p>
+    <w:p>
+      <w:pPr>
+        <w:pStyle w:val="APA7"/>
+        <w:ind w:left="0" w:firstLine="0"/>
+        <w:rPr>
+          <w:b/>
+          <w:bCs/>
+        </w:rPr>
+      </w:pPr>
+    </w:p>
+    <w:p>
+      <w:pPr>
+        <w:pStyle w:val="APA7"/>
+        <w:rPr>
+          <w:b/>
+          <w:bCs/>
+        </w:rPr>
+      </w:pPr>
+    </w:p>
+    <w:p>
+      <w:pPr>
+        <w:rPr>
+          <w:b/>
+          <w:bCs/>
+        </w:rPr>
+      </w:pPr>
+    </w:p>
     <w:sectPr>
       <w:headerReference w:type="default" r:id="rId7"/>
       <w:footerReference w:type="even" r:id="rId8"/>
@@ -2690,6 +2337,7 @@
   <w:style w:type="character" w:default="1" w:styleId="DefaultParagraphFont">
     <w:name w:val="Default Paragraph Font"/>
     <w:uiPriority w:val="1"/>
+    <w:semiHidden/>
     <w:unhideWhenUsed/>
   </w:style>
   <w:style w:type="table" w:default="1" w:styleId="TableNormal">
@@ -3166,6 +2814,7 @@
     <w:rsidRoot w:val="0050091C"/>
     <w:rsid w:val="00251D63"/>
     <w:rsid w:val="0050091C"/>
+    <w:rsid w:val="006D3A15"/>
   </w:rsids>
   <m:mathPr>
     <m:mathFont m:val="Cambria Math"/>

</xml_diff>